<commit_message>
Almost finalized clustering doc
</commit_message>
<xml_diff>
--- a/Project2CreditCards/Klasterizacija.docx
+++ b/Project2CreditCards/Klasterizacija.docx
@@ -10,7 +10,6 @@
         <w:t xml:space="preserve">Klasterizacija podataka korisnika kreditnih kartica </w:t>
       </w:r>
     </w:p>
-    <w:p/>
     <w:p>
       <w:pPr>
         <w:pStyle w:val="Heading1"/>
@@ -21,19 +20,38 @@
     </w:p>
     <w:p>
       <w:pPr>
+        <w:ind w:firstLine="720"/>
         <w:jc w:val="both"/>
         <w:rPr>
           <w:lang w:val="sr-Latn-RS"/>
         </w:rPr>
       </w:pPr>
       <w:r>
-        <w:t>Klasterizacija je forma ___ u</w:t>
-      </w:r>
-      <w:r>
-        <w:rPr>
-          <w:lang w:val="sr-Latn-RS"/>
-        </w:rPr>
-        <w:t>čenja u kojem grupišemo podatke koje imamo u cilju izdvajanja grupa koje sadrže neku zajedničku osobinu. Jedan od jednostavnijih formi klasterizacije je K Means algoritam, koji radi tako što nasumično inicijalizuje centre klastera i „grabi“ sve podatke koji su blizu. Zatim izračunava novi centar na osnovu svih novododatih podataka i ponavlja ovaj proces. Algoritam zahteva parametar koji predstavlja broj klastera, do kojeg se može doći na nekoliko načina.</w:t>
+        <w:t xml:space="preserve">Klasterizacija je forma </w:t>
+      </w:r>
+      <w:r>
+        <w:t>nenadgledanog</w:t>
+      </w:r>
+      <w:r>
+        <w:t xml:space="preserve"> u</w:t>
+      </w:r>
+      <w:r>
+        <w:rPr>
+          <w:lang w:val="sr-Latn-RS"/>
+        </w:rPr>
+        <w:t>čenja u kojem grupišemo podatke koje imamo u cilju izdvajanja grupa koje sadrže neku zajedničku osobinu. Jedan od jednostavnijih formi klasterizacije je K Means algoritam, koji radi tako što nasumično inicijalizuje centre klastera i „grabi“ sve podatke koji su blizu. Zatim izračunava novi centar na osnovu svih novododatih podataka i ponavlja ovaj proces</w:t>
+      </w:r>
+      <w:r>
+        <w:rPr>
+          <w:lang w:val="sr-Latn-RS"/>
+        </w:rPr>
+        <w:t xml:space="preserve"> dok se centri više ne pomeraju</w:t>
+      </w:r>
+      <w:r>
+        <w:rPr>
+          <w:lang w:val="sr-Latn-RS"/>
+        </w:rPr>
+        <w:t>. Algoritam zahteva parametar koji predstavlja broj klastera, do kojeg se može doći na nekoliko načina.</w:t>
       </w:r>
       <w:r>
         <w:rPr>
@@ -64,6 +82,7 @@
     </w:p>
     <w:p>
       <w:pPr>
+        <w:ind w:firstLine="720"/>
         <w:jc w:val="both"/>
       </w:pPr>
       <w:r>
@@ -76,7 +95,19 @@
         <w:rPr>
           <w:lang w:val="sr-Latn-RS"/>
         </w:rPr>
-        <w:t xml:space="preserve">pripremu podataka za algoritam. Prvo smo proverili da li ima podataka koji nedostaju. U kolonama minimum payments i credit limit smo imali ovakve podatke, te smo njih dopunili sa medijanom iz njihvoih respektivnih kolona. Zatim smo primenili normalizaciju, tj. </w:t>
+        <w:t>pripremu podataka za algoritam. Prvo smo proverili da li ima podataka koji nedostaju. U kolonama minimum payments i credit limit smo imali ovakve podatke, te smo njih dopunili sa medijanom iz njiho</w:t>
+      </w:r>
+      <w:r>
+        <w:rPr>
+          <w:lang w:val="sr-Latn-RS"/>
+        </w:rPr>
+        <w:t>v</w:t>
+      </w:r>
+      <w:r>
+        <w:rPr>
+          <w:lang w:val="sr-Latn-RS"/>
+        </w:rPr>
+        <w:t xml:space="preserve">ih respektivnih kolona. Zatim smo primenili normalizaciju, tj. </w:t>
       </w:r>
       <w:r>
         <w:rPr>
@@ -88,7 +119,31 @@
         <w:rPr>
           <w:lang w:val="sr-Latn-RS"/>
         </w:rPr>
-        <w:t xml:space="preserve">podataka koji su centerovani oko 0 i imaju </w:t>
+        <w:t xml:space="preserve">podataka koji </w:t>
+      </w:r>
+      <w:r>
+        <w:rPr>
+          <w:lang w:val="sr-Latn-RS"/>
+        </w:rPr>
+        <w:t>su cent</w:t>
+      </w:r>
+      <w:r>
+        <w:rPr>
+          <w:lang w:val="sr-Latn-RS"/>
+        </w:rPr>
+        <w:t>r</w:t>
+      </w:r>
+      <w:r>
+        <w:rPr>
+          <w:lang w:val="sr-Latn-RS"/>
+        </w:rPr>
+        <w:t>irani</w:t>
+      </w:r>
+      <w:r>
+        <w:rPr>
+          <w:lang w:val="sr-Latn-RS"/>
+        </w:rPr>
+        <w:t xml:space="preserve"> oko 0 i imaju </w:t>
       </w:r>
       <w:r>
         <w:rPr>
@@ -105,6 +160,7 @@
     </w:p>
     <w:p>
       <w:pPr>
+        <w:ind w:firstLine="720"/>
         <w:jc w:val="both"/>
       </w:pPr>
       <w:r>
@@ -160,6 +216,7 @@
     </w:p>
     <w:p>
       <w:pPr>
+        <w:ind w:firstLine="720"/>
         <w:jc w:val="both"/>
         <w:rPr>
           <w:lang w:val="sr-Latn-RS"/>
@@ -167,6 +224,36 @@
       </w:pPr>
       <w:r>
         <w:rPr>
+          <w:noProof/>
+        </w:rPr>
+        <w:pict>
+          <v:shapetype id="_x0000_t75" coordsize="21600,21600" o:spt="75" o:preferrelative="t" path="m@4@5l@4@11@9@11@9@5xe" filled="f" stroked="f">
+            <v:stroke joinstyle="miter"/>
+            <v:formulas>
+              <v:f eqn="if lineDrawn pixelLineWidth 0"/>
+              <v:f eqn="sum @0 1 0"/>
+              <v:f eqn="sum 0 0 @1"/>
+              <v:f eqn="prod @2 1 2"/>
+              <v:f eqn="prod @3 21600 pixelWidth"/>
+              <v:f eqn="prod @3 21600 pixelHeight"/>
+              <v:f eqn="sum @0 0 1"/>
+              <v:f eqn="prod @6 1 2"/>
+              <v:f eqn="prod @7 21600 pixelWidth"/>
+              <v:f eqn="sum @8 21600 0"/>
+              <v:f eqn="prod @7 21600 pixelHeight"/>
+              <v:f eqn="sum @10 21600 0"/>
+            </v:formulas>
+            <v:path o:extrusionok="f" gradientshapeok="t" o:connecttype="rect"/>
+            <o:lock v:ext="edit" aspectratio="t"/>
+          </v:shapetype>
+          <v:shape id="_x0000_s1026" type="#_x0000_t75" style="position:absolute;left:0;text-align:left;margin-left:94.5pt;margin-top:101.75pt;width:334.1pt;height:243.9pt;z-index:251659264;mso-position-horizontal-relative:text;mso-position-vertical-relative:text">
+            <v:imagedata r:id="rId8" o:title="knee method" croptop="7137f" cropbottom="1157f" cropleft="724f" cropright="5939f"/>
+            <w10:wrap type="square"/>
+          </v:shape>
+        </w:pict>
+      </w:r>
+      <w:r>
+        <w:rPr>
           <w:lang w:val="sr-Latn-RS"/>
         </w:rPr>
         <w:t xml:space="preserve">Za određivanje broja klastera smo koristili Elbow method, koji se svodi na primenu K Means algoritma za svaki broj u nekom rasponu, i zatim se proverava vrednost od </w:t>
@@ -190,7 +277,7 @@
         </w:rPr>
         <w:t xml:space="preserve">iskoristili </w:t>
       </w:r>
-      <w:hyperlink r:id="rId5" w:history="1">
+      <w:hyperlink r:id="rId9" w:history="1">
         <w:r>
           <w:rPr>
             <w:rStyle w:val="Hyperlink"/>
@@ -228,20 +315,171 @@
     </w:p>
     <w:p>
       <w:pPr>
-        <w:pStyle w:val="Heading1"/>
-        <w:rPr>
-          <w:lang w:val="sr-Latn-RS"/>
-        </w:rPr>
-      </w:pPr>
-      <w:r>
-        <w:rPr>
-          <w:lang w:val="sr-Latn-RS"/>
-        </w:rPr>
-        <w:t>3. Posmatranje određenih kolona za klastere</w:t>
+        <w:rPr>
+          <w:rFonts w:asciiTheme="majorHAnsi" w:eastAsiaTheme="majorEastAsia" w:hAnsiTheme="majorHAnsi" w:cstheme="majorBidi"/>
+          <w:color w:val="2E74B5" w:themeColor="accent1" w:themeShade="BF"/>
+          <w:sz w:val="32"/>
+          <w:szCs w:val="32"/>
+          <w:lang w:val="sr-Latn-RS"/>
+        </w:rPr>
+      </w:pPr>
+      <w:r>
+        <w:rPr>
+          <w:noProof/>
+        </w:rPr>
+        <mc:AlternateContent>
+          <mc:Choice Requires="wps">
+            <w:drawing>
+              <wp:anchor distT="0" distB="0" distL="114300" distR="114300" simplePos="0" relativeHeight="251661312" behindDoc="0" locked="0" layoutInCell="1" allowOverlap="1" wp14:anchorId="3EE1C77F" wp14:editId="76AF38E3">
+                <wp:simplePos x="0" y="0"/>
+                <wp:positionH relativeFrom="page">
+                  <wp:posOffset>2066925</wp:posOffset>
+                </wp:positionH>
+                <wp:positionV relativeFrom="paragraph">
+                  <wp:posOffset>3042920</wp:posOffset>
+                </wp:positionV>
+                <wp:extent cx="3676650" cy="635"/>
+                <wp:effectExtent l="0" t="0" r="0" b="0"/>
+                <wp:wrapSquare wrapText="bothSides"/>
+                <wp:docPr id="1" name="Text Box 1"/>
+                <wp:cNvGraphicFramePr/>
+                <a:graphic xmlns:a="http://schemas.openxmlformats.org/drawingml/2006/main">
+                  <a:graphicData uri="http://schemas.microsoft.com/office/word/2010/wordprocessingShape">
+                    <wps:wsp>
+                      <wps:cNvSpPr txBox="1"/>
+                      <wps:spPr>
+                        <a:xfrm>
+                          <a:off x="0" y="0"/>
+                          <a:ext cx="3676650" cy="635"/>
+                        </a:xfrm>
+                        <a:prstGeom prst="rect">
+                          <a:avLst/>
+                        </a:prstGeom>
+                        <a:solidFill>
+                          <a:prstClr val="white"/>
+                        </a:solidFill>
+                        <a:ln>
+                          <a:noFill/>
+                        </a:ln>
+                        <a:effectLst/>
+                      </wps:spPr>
+                      <wps:txbx>
+                        <w:txbxContent>
+                          <w:p>
+                            <w:pPr>
+                              <w:pStyle w:val="Caption"/>
+                              <w:rPr>
+                                <w:noProof/>
+                              </w:rPr>
+                            </w:pPr>
+                            <w:r>
+                              <w:t xml:space="preserve">Slika </w:t>
+                            </w:r>
+                            <w:fldSimple w:instr=" SEQ Slika \* ARABIC ">
+                              <w:r>
+                                <w:rPr>
+                                  <w:noProof/>
+                                </w:rPr>
+                                <w:t>1</w:t>
+                              </w:r>
+                            </w:fldSimple>
+                            <w:r>
+                              <w:t>. Vizuelizacija elbow algoritma za odabir broja klastera. Ne vidi se jasna granica te smo matemati</w:t>
+                            </w:r>
+                            <w:r>
+                              <w:rPr>
+                                <w:lang w:val="sr-Latn-RS"/>
+                              </w:rPr>
+                              <w:t>čki izračunali gde nam se najviše „isplati“ da stanemo.</w:t>
+                            </w:r>
+                          </w:p>
+                        </w:txbxContent>
+                      </wps:txbx>
+                      <wps:bodyPr rot="0" spcFirstLastPara="0" vertOverflow="overflow" horzOverflow="overflow" vert="horz" wrap="square" lIns="0" tIns="0" rIns="0" bIns="0" numCol="1" spcCol="0" rtlCol="0" fromWordArt="0" anchor="t" anchorCtr="0" forceAA="0" compatLnSpc="1">
+                        <a:prstTxWarp prst="textNoShape">
+                          <a:avLst/>
+                        </a:prstTxWarp>
+                        <a:spAutoFit/>
+                      </wps:bodyPr>
+                    </wps:wsp>
+                  </a:graphicData>
+                </a:graphic>
+                <wp14:sizeRelH relativeFrom="margin">
+                  <wp14:pctWidth>0</wp14:pctWidth>
+                </wp14:sizeRelH>
+              </wp:anchor>
+            </w:drawing>
+          </mc:Choice>
+          <mc:Fallback>
+            <w:pict>
+              <v:shapetype w14:anchorId="3EE1C77F" id="_x0000_t202" coordsize="21600,21600" o:spt="202" path="m,l,21600r21600,l21600,xe">
+                <v:stroke joinstyle="miter"/>
+                <v:path gradientshapeok="t" o:connecttype="rect"/>
+              </v:shapetype>
+              <v:shape id="Text Box 1" o:spid="_x0000_s1026" type="#_x0000_t202" style="position:absolute;margin-left:162.75pt;margin-top:239.6pt;width:289.5pt;height:.05pt;z-index:251661312;visibility:visible;mso-wrap-style:square;mso-width-percent:0;mso-wrap-distance-left:9pt;mso-wrap-distance-top:0;mso-wrap-distance-right:9pt;mso-wrap-distance-bottom:0;mso-position-horizontal:absolute;mso-position-horizontal-relative:page;mso-position-vertical:absolute;mso-position-vertical-relative:text;mso-width-percent:0;mso-width-relative:margin;v-text-anchor:top" o:gfxdata="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" stroked="f">
+                <v:textbox style="mso-fit-shape-to-text:t" inset="0,0,0,0">
+                  <w:txbxContent>
+                    <w:p>
+                      <w:pPr>
+                        <w:pStyle w:val="Caption"/>
+                        <w:rPr>
+                          <w:noProof/>
+                        </w:rPr>
+                      </w:pPr>
+                      <w:r>
+                        <w:t xml:space="preserve">Slika </w:t>
+                      </w:r>
+                      <w:fldSimple w:instr=" SEQ Slika \* ARABIC ">
+                        <w:r>
+                          <w:rPr>
+                            <w:noProof/>
+                          </w:rPr>
+                          <w:t>1</w:t>
+                        </w:r>
+                      </w:fldSimple>
+                      <w:r>
+                        <w:t>. Vizuelizacija elbow algoritma za odabir broja klastera. Ne vidi se jasna granica te smo matemati</w:t>
+                      </w:r>
+                      <w:r>
+                        <w:rPr>
+                          <w:lang w:val="sr-Latn-RS"/>
+                        </w:rPr>
+                        <w:t>čki izračunali gde nam se najviše „isplati“ da stanemo.</w:t>
+                      </w:r>
+                    </w:p>
+                  </w:txbxContent>
+                </v:textbox>
+                <w10:wrap type="square" anchorx="page"/>
+              </v:shape>
+            </w:pict>
+          </mc:Fallback>
+        </mc:AlternateContent>
+      </w:r>
+      <w:r>
+        <w:rPr>
+          <w:lang w:val="sr-Latn-RS"/>
+        </w:rPr>
+        <w:br w:type="page"/>
       </w:r>
     </w:p>
     <w:p>
       <w:pPr>
+        <w:pStyle w:val="Heading1"/>
+        <w:rPr>
+          <w:lang w:val="sr-Latn-RS"/>
+        </w:rPr>
+      </w:pPr>
+      <w:r>
+        <w:rPr>
+          <w:lang w:val="sr-Latn-RS"/>
+        </w:rPr>
+        <w:lastRenderedPageBreak/>
+        <w:t>3. Posmatranje određenih kolona za klastere</w:t>
+      </w:r>
+    </w:p>
+    <w:p>
+      <w:pPr>
+        <w:ind w:firstLine="720"/>
         <w:jc w:val="both"/>
         <w:rPr>
           <w:lang w:val="sr-Latn-RS"/>
@@ -269,7 +507,15 @@
         <w:rPr>
           <w:lang w:val="sr-Latn-RS"/>
         </w:rPr>
-        <w:t xml:space="preserve"> (stanje na računu, važno zbog opštog uvida u finansijsko stanje osobe)</w:t>
+        <w:t xml:space="preserve"> (stanje na </w:t>
+      </w:r>
+      <w:bookmarkStart w:id="0" w:name="_GoBack"/>
+      <w:bookmarkEnd w:id="0"/>
+      <w:r>
+        <w:rPr>
+          <w:lang w:val="sr-Latn-RS"/>
+        </w:rPr>
+        <w:t>računu, važno zbog opštog uvida u finansijsko stanje osobe)</w:t>
       </w:r>
       <w:r>
         <w:rPr>
@@ -341,7 +587,7 @@
     <w:tbl>
       <w:tblPr>
         <w:tblStyle w:val="TableGrid"/>
-        <w:tblW w:w="10710" w:type="dxa"/>
+        <w:tblW w:w="10525" w:type="dxa"/>
         <w:tblLook w:val="04A0" w:firstRow="1" w:lastRow="0" w:firstColumn="1" w:lastColumn="0" w:noHBand="0" w:noVBand="1"/>
       </w:tblPr>
       <w:tblGrid>
@@ -351,7 +597,7 @@
         <w:gridCol w:w="1546"/>
         <w:gridCol w:w="1653"/>
         <w:gridCol w:w="1687"/>
-        <w:gridCol w:w="1295"/>
+        <w:gridCol w:w="1110"/>
       </w:tblGrid>
       <w:tr>
         <w:trPr>
@@ -467,7 +713,7 @@
         </w:tc>
         <w:tc>
           <w:tcPr>
-            <w:tcW w:w="1295" w:type="dxa"/>
+            <w:tcW w:w="1110" w:type="dxa"/>
           </w:tcPr>
           <w:p>
             <w:pPr>
@@ -598,7 +844,7 @@
         </w:tc>
         <w:tc>
           <w:tcPr>
-            <w:tcW w:w="1295" w:type="dxa"/>
+            <w:tcW w:w="1110" w:type="dxa"/>
           </w:tcPr>
           <w:p>
             <w:pPr>
@@ -729,7 +975,7 @@
         </w:tc>
         <w:tc>
           <w:tcPr>
-            <w:tcW w:w="1295" w:type="dxa"/>
+            <w:tcW w:w="1110" w:type="dxa"/>
           </w:tcPr>
           <w:p>
             <w:pPr>
@@ -860,7 +1106,7 @@
         </w:tc>
         <w:tc>
           <w:tcPr>
-            <w:tcW w:w="1295" w:type="dxa"/>
+            <w:tcW w:w="1110" w:type="dxa"/>
           </w:tcPr>
           <w:p>
             <w:pPr>
@@ -991,7 +1237,7 @@
         </w:tc>
         <w:tc>
           <w:tcPr>
-            <w:tcW w:w="1295" w:type="dxa"/>
+            <w:tcW w:w="1110" w:type="dxa"/>
           </w:tcPr>
           <w:p>
             <w:pPr>
@@ -1122,7 +1368,7 @@
         </w:tc>
         <w:tc>
           <w:tcPr>
-            <w:tcW w:w="1295" w:type="dxa"/>
+            <w:tcW w:w="1110" w:type="dxa"/>
           </w:tcPr>
           <w:p>
             <w:pPr>
@@ -1253,7 +1499,7 @@
         </w:tc>
         <w:tc>
           <w:tcPr>
-            <w:tcW w:w="1295" w:type="dxa"/>
+            <w:tcW w:w="1110" w:type="dxa"/>
           </w:tcPr>
           <w:p>
             <w:pPr>
@@ -1384,7 +1630,7 @@
         </w:tc>
         <w:tc>
           <w:tcPr>
-            <w:tcW w:w="1295" w:type="dxa"/>
+            <w:tcW w:w="1110" w:type="dxa"/>
           </w:tcPr>
           <w:p>
             <w:pPr>
@@ -1515,7 +1761,7 @@
         </w:tc>
         <w:tc>
           <w:tcPr>
-            <w:tcW w:w="1295" w:type="dxa"/>
+            <w:tcW w:w="1110" w:type="dxa"/>
           </w:tcPr>
           <w:p>
             <w:pPr>
@@ -1542,6 +1788,7 @@
     </w:p>
     <w:p>
       <w:pPr>
+        <w:ind w:firstLine="720"/>
         <w:jc w:val="both"/>
         <w:rPr>
           <w:lang w:val="sr-Latn-RS"/>
@@ -1571,6 +1818,7 @@
     </w:p>
     <w:p>
       <w:pPr>
+        <w:ind w:firstLine="720"/>
         <w:jc w:val="both"/>
         <w:rPr>
           <w:lang w:val="sr-Latn-RS"/>
@@ -1592,7 +1840,7 @@
     <w:tbl>
       <w:tblPr>
         <w:tblStyle w:val="TableGrid"/>
-        <w:tblW w:w="10808" w:type="dxa"/>
+        <w:tblW w:w="10558" w:type="dxa"/>
         <w:tblLook w:val="04A0" w:firstRow="1" w:lastRow="0" w:firstColumn="1" w:lastColumn="0" w:noHBand="0" w:noVBand="1"/>
       </w:tblPr>
       <w:tblGrid>
@@ -1600,11 +1848,11 @@
         <w:gridCol w:w="1423"/>
         <w:gridCol w:w="1423"/>
         <w:gridCol w:w="1282"/>
-        <w:gridCol w:w="1282"/>
-        <w:gridCol w:w="1423"/>
-        <w:gridCol w:w="1423"/>
-        <w:gridCol w:w="1258"/>
-        <w:gridCol w:w="759"/>
+        <w:gridCol w:w="1182"/>
+        <w:gridCol w:w="1440"/>
+        <w:gridCol w:w="1440"/>
+        <w:gridCol w:w="1170"/>
+        <w:gridCol w:w="663"/>
       </w:tblGrid>
       <w:tr>
         <w:trPr>
@@ -1692,7 +1940,7 @@
         </w:tc>
         <w:tc>
           <w:tcPr>
-            <w:tcW w:w="1282" w:type="dxa"/>
+            <w:tcW w:w="1182" w:type="dxa"/>
             <w:vAlign w:val="center"/>
           </w:tcPr>
           <w:p>
@@ -1712,7 +1960,7 @@
         </w:tc>
         <w:tc>
           <w:tcPr>
-            <w:tcW w:w="1423" w:type="dxa"/>
+            <w:tcW w:w="1440" w:type="dxa"/>
             <w:vAlign w:val="center"/>
           </w:tcPr>
           <w:p>
@@ -1732,7 +1980,7 @@
         </w:tc>
         <w:tc>
           <w:tcPr>
-            <w:tcW w:w="1423" w:type="dxa"/>
+            <w:tcW w:w="1440" w:type="dxa"/>
             <w:vAlign w:val="center"/>
           </w:tcPr>
           <w:p>
@@ -1752,7 +2000,7 @@
         </w:tc>
         <w:tc>
           <w:tcPr>
-            <w:tcW w:w="1258" w:type="dxa"/>
+            <w:tcW w:w="1170" w:type="dxa"/>
             <w:vAlign w:val="center"/>
           </w:tcPr>
           <w:p>
@@ -1772,7 +2020,7 @@
         </w:tc>
         <w:tc>
           <w:tcPr>
-            <w:tcW w:w="759" w:type="dxa"/>
+            <w:tcW w:w="663" w:type="dxa"/>
             <w:vAlign w:val="center"/>
           </w:tcPr>
           <w:p>
@@ -1869,7 +2117,7 @@
         </w:tc>
         <w:tc>
           <w:tcPr>
-            <w:tcW w:w="1282" w:type="dxa"/>
+            <w:tcW w:w="1182" w:type="dxa"/>
           </w:tcPr>
           <w:p>
             <w:pPr>
@@ -1887,7 +2135,7 @@
         </w:tc>
         <w:tc>
           <w:tcPr>
-            <w:tcW w:w="1423" w:type="dxa"/>
+            <w:tcW w:w="1440" w:type="dxa"/>
           </w:tcPr>
           <w:p>
             <w:pPr>
@@ -1905,7 +2153,7 @@
         </w:tc>
         <w:tc>
           <w:tcPr>
-            <w:tcW w:w="1423" w:type="dxa"/>
+            <w:tcW w:w="1440" w:type="dxa"/>
           </w:tcPr>
           <w:p>
             <w:pPr>
@@ -1923,7 +2171,7 @@
         </w:tc>
         <w:tc>
           <w:tcPr>
-            <w:tcW w:w="1258" w:type="dxa"/>
+            <w:tcW w:w="1170" w:type="dxa"/>
           </w:tcPr>
           <w:p>
             <w:pPr>
@@ -1941,7 +2189,7 @@
         </w:tc>
         <w:tc>
           <w:tcPr>
-            <w:tcW w:w="759" w:type="dxa"/>
+            <w:tcW w:w="663" w:type="dxa"/>
           </w:tcPr>
           <w:p>
             <w:pPr>
@@ -2036,7 +2284,7 @@
         </w:tc>
         <w:tc>
           <w:tcPr>
-            <w:tcW w:w="1282" w:type="dxa"/>
+            <w:tcW w:w="1182" w:type="dxa"/>
           </w:tcPr>
           <w:p>
             <w:pPr>
@@ -2054,7 +2302,7 @@
         </w:tc>
         <w:tc>
           <w:tcPr>
-            <w:tcW w:w="1423" w:type="dxa"/>
+            <w:tcW w:w="1440" w:type="dxa"/>
           </w:tcPr>
           <w:p>
             <w:pPr>
@@ -2072,7 +2320,7 @@
         </w:tc>
         <w:tc>
           <w:tcPr>
-            <w:tcW w:w="1423" w:type="dxa"/>
+            <w:tcW w:w="1440" w:type="dxa"/>
           </w:tcPr>
           <w:p>
             <w:pPr>
@@ -2090,7 +2338,7 @@
         </w:tc>
         <w:tc>
           <w:tcPr>
-            <w:tcW w:w="1258" w:type="dxa"/>
+            <w:tcW w:w="1170" w:type="dxa"/>
           </w:tcPr>
           <w:p>
             <w:pPr>
@@ -2108,7 +2356,7 @@
         </w:tc>
         <w:tc>
           <w:tcPr>
-            <w:tcW w:w="759" w:type="dxa"/>
+            <w:tcW w:w="663" w:type="dxa"/>
           </w:tcPr>
           <w:p>
             <w:pPr>
@@ -2203,7 +2451,7 @@
         </w:tc>
         <w:tc>
           <w:tcPr>
-            <w:tcW w:w="1282" w:type="dxa"/>
+            <w:tcW w:w="1182" w:type="dxa"/>
           </w:tcPr>
           <w:p>
             <w:pPr>
@@ -2221,7 +2469,7 @@
         </w:tc>
         <w:tc>
           <w:tcPr>
-            <w:tcW w:w="1423" w:type="dxa"/>
+            <w:tcW w:w="1440" w:type="dxa"/>
           </w:tcPr>
           <w:p>
             <w:pPr>
@@ -2239,7 +2487,7 @@
         </w:tc>
         <w:tc>
           <w:tcPr>
-            <w:tcW w:w="1423" w:type="dxa"/>
+            <w:tcW w:w="1440" w:type="dxa"/>
           </w:tcPr>
           <w:p>
             <w:pPr>
@@ -2257,7 +2505,7 @@
         </w:tc>
         <w:tc>
           <w:tcPr>
-            <w:tcW w:w="1258" w:type="dxa"/>
+            <w:tcW w:w="1170" w:type="dxa"/>
           </w:tcPr>
           <w:p>
             <w:pPr>
@@ -2275,7 +2523,7 @@
         </w:tc>
         <w:tc>
           <w:tcPr>
-            <w:tcW w:w="759" w:type="dxa"/>
+            <w:tcW w:w="663" w:type="dxa"/>
           </w:tcPr>
           <w:p>
             <w:pPr>
@@ -2370,7 +2618,7 @@
         </w:tc>
         <w:tc>
           <w:tcPr>
-            <w:tcW w:w="1282" w:type="dxa"/>
+            <w:tcW w:w="1182" w:type="dxa"/>
           </w:tcPr>
           <w:p>
             <w:pPr>
@@ -2388,7 +2636,7 @@
         </w:tc>
         <w:tc>
           <w:tcPr>
-            <w:tcW w:w="1423" w:type="dxa"/>
+            <w:tcW w:w="1440" w:type="dxa"/>
           </w:tcPr>
           <w:p>
             <w:pPr>
@@ -2406,7 +2654,7 @@
         </w:tc>
         <w:tc>
           <w:tcPr>
-            <w:tcW w:w="1423" w:type="dxa"/>
+            <w:tcW w:w="1440" w:type="dxa"/>
           </w:tcPr>
           <w:p>
             <w:pPr>
@@ -2424,7 +2672,7 @@
         </w:tc>
         <w:tc>
           <w:tcPr>
-            <w:tcW w:w="1258" w:type="dxa"/>
+            <w:tcW w:w="1170" w:type="dxa"/>
           </w:tcPr>
           <w:p>
             <w:pPr>
@@ -2442,7 +2690,7 @@
         </w:tc>
         <w:tc>
           <w:tcPr>
-            <w:tcW w:w="759" w:type="dxa"/>
+            <w:tcW w:w="663" w:type="dxa"/>
           </w:tcPr>
           <w:p>
             <w:pPr>
@@ -2537,7 +2785,7 @@
         </w:tc>
         <w:tc>
           <w:tcPr>
-            <w:tcW w:w="1282" w:type="dxa"/>
+            <w:tcW w:w="1182" w:type="dxa"/>
           </w:tcPr>
           <w:p>
             <w:pPr>
@@ -2555,7 +2803,7 @@
         </w:tc>
         <w:tc>
           <w:tcPr>
-            <w:tcW w:w="1423" w:type="dxa"/>
+            <w:tcW w:w="1440" w:type="dxa"/>
           </w:tcPr>
           <w:p>
             <w:pPr>
@@ -2573,7 +2821,7 @@
         </w:tc>
         <w:tc>
           <w:tcPr>
-            <w:tcW w:w="1423" w:type="dxa"/>
+            <w:tcW w:w="1440" w:type="dxa"/>
           </w:tcPr>
           <w:p>
             <w:pPr>
@@ -2591,7 +2839,7 @@
         </w:tc>
         <w:tc>
           <w:tcPr>
-            <w:tcW w:w="1258" w:type="dxa"/>
+            <w:tcW w:w="1170" w:type="dxa"/>
           </w:tcPr>
           <w:p>
             <w:pPr>
@@ -2609,7 +2857,7 @@
         </w:tc>
         <w:tc>
           <w:tcPr>
-            <w:tcW w:w="759" w:type="dxa"/>
+            <w:tcW w:w="663" w:type="dxa"/>
           </w:tcPr>
           <w:p>
             <w:pPr>
@@ -2704,7 +2952,7 @@
         </w:tc>
         <w:tc>
           <w:tcPr>
-            <w:tcW w:w="1282" w:type="dxa"/>
+            <w:tcW w:w="1182" w:type="dxa"/>
           </w:tcPr>
           <w:p>
             <w:pPr>
@@ -2722,7 +2970,7 @@
         </w:tc>
         <w:tc>
           <w:tcPr>
-            <w:tcW w:w="1423" w:type="dxa"/>
+            <w:tcW w:w="1440" w:type="dxa"/>
           </w:tcPr>
           <w:p>
             <w:pPr>
@@ -2740,7 +2988,7 @@
         </w:tc>
         <w:tc>
           <w:tcPr>
-            <w:tcW w:w="1423" w:type="dxa"/>
+            <w:tcW w:w="1440" w:type="dxa"/>
           </w:tcPr>
           <w:p>
             <w:pPr>
@@ -2758,7 +3006,7 @@
         </w:tc>
         <w:tc>
           <w:tcPr>
-            <w:tcW w:w="1258" w:type="dxa"/>
+            <w:tcW w:w="1170" w:type="dxa"/>
           </w:tcPr>
           <w:p>
             <w:pPr>
@@ -2776,7 +3024,7 @@
         </w:tc>
         <w:tc>
           <w:tcPr>
-            <w:tcW w:w="759" w:type="dxa"/>
+            <w:tcW w:w="663" w:type="dxa"/>
           </w:tcPr>
           <w:p>
             <w:pPr>
@@ -2871,7 +3119,7 @@
         </w:tc>
         <w:tc>
           <w:tcPr>
-            <w:tcW w:w="1282" w:type="dxa"/>
+            <w:tcW w:w="1182" w:type="dxa"/>
           </w:tcPr>
           <w:p>
             <w:pPr>
@@ -2889,7 +3137,7 @@
         </w:tc>
         <w:tc>
           <w:tcPr>
-            <w:tcW w:w="1423" w:type="dxa"/>
+            <w:tcW w:w="1440" w:type="dxa"/>
           </w:tcPr>
           <w:p>
             <w:pPr>
@@ -2907,7 +3155,7 @@
         </w:tc>
         <w:tc>
           <w:tcPr>
-            <w:tcW w:w="1423" w:type="dxa"/>
+            <w:tcW w:w="1440" w:type="dxa"/>
           </w:tcPr>
           <w:p>
             <w:pPr>
@@ -2925,7 +3173,7 @@
         </w:tc>
         <w:tc>
           <w:tcPr>
-            <w:tcW w:w="1258" w:type="dxa"/>
+            <w:tcW w:w="1170" w:type="dxa"/>
           </w:tcPr>
           <w:p>
             <w:pPr>
@@ -2943,7 +3191,7 @@
         </w:tc>
         <w:tc>
           <w:tcPr>
-            <w:tcW w:w="759" w:type="dxa"/>
+            <w:tcW w:w="663" w:type="dxa"/>
           </w:tcPr>
           <w:p>
             <w:pPr>
@@ -3074,7 +3322,7 @@
         </w:tc>
         <w:tc>
           <w:tcPr>
-            <w:tcW w:w="1282" w:type="dxa"/>
+            <w:tcW w:w="1182" w:type="dxa"/>
           </w:tcPr>
           <w:p>
             <w:pPr>
@@ -3092,7 +3340,7 @@
         </w:tc>
         <w:tc>
           <w:tcPr>
-            <w:tcW w:w="1423" w:type="dxa"/>
+            <w:tcW w:w="1440" w:type="dxa"/>
           </w:tcPr>
           <w:p>
             <w:pPr>
@@ -3122,7 +3370,7 @@
         </w:tc>
         <w:tc>
           <w:tcPr>
-            <w:tcW w:w="1423" w:type="dxa"/>
+            <w:tcW w:w="1440" w:type="dxa"/>
           </w:tcPr>
           <w:p>
             <w:pPr>
@@ -3152,7 +3400,7 @@
         </w:tc>
         <w:tc>
           <w:tcPr>
-            <w:tcW w:w="1258" w:type="dxa"/>
+            <w:tcW w:w="1170" w:type="dxa"/>
           </w:tcPr>
           <w:p>
             <w:pPr>
@@ -3170,7 +3418,7 @@
         </w:tc>
         <w:tc>
           <w:tcPr>
-            <w:tcW w:w="759" w:type="dxa"/>
+            <w:tcW w:w="663" w:type="dxa"/>
           </w:tcPr>
           <w:p>
             <w:pPr>
@@ -3197,6 +3445,7 @@
     </w:p>
     <w:p>
       <w:pPr>
+        <w:ind w:firstLine="720"/>
         <w:jc w:val="both"/>
         <w:rPr>
           <w:lang w:val="sr-Latn-RS"/>
@@ -3217,280 +3466,296 @@
     </w:p>
     <w:p>
       <w:pPr>
-        <w:pStyle w:val="Heading1"/>
-        <w:rPr>
-          <w:lang w:val="sr-Latn-RS"/>
-        </w:rPr>
-      </w:pPr>
-      <w:r>
-        <w:rPr>
-          <w:lang w:val="sr-Latn-RS"/>
-        </w:rPr>
-        <w:t>4. Analiza rezultata klasterovanja</w:t>
+        <w:rPr>
+          <w:rFonts w:asciiTheme="majorHAnsi" w:eastAsiaTheme="majorEastAsia" w:hAnsiTheme="majorHAnsi" w:cstheme="majorBidi"/>
+          <w:color w:val="2E74B5" w:themeColor="accent1" w:themeShade="BF"/>
+          <w:sz w:val="32"/>
+          <w:szCs w:val="32"/>
+          <w:lang w:val="sr-Latn-RS"/>
+        </w:rPr>
+      </w:pPr>
+      <w:r>
+        <w:rPr>
+          <w:lang w:val="sr-Latn-RS"/>
+        </w:rPr>
+        <w:br w:type="page"/>
       </w:r>
     </w:p>
     <w:p>
       <w:pPr>
-        <w:pStyle w:val="Heading2"/>
-        <w:rPr>
-          <w:lang w:val="sr-Latn-RS"/>
-        </w:rPr>
-      </w:pPr>
-      <w:r>
-        <w:rPr>
-          <w:lang w:val="sr-Latn-RS"/>
-        </w:rPr>
-        <w:t>Klaster 0 – Štreberi</w:t>
+        <w:pStyle w:val="Heading1"/>
+        <w:rPr>
+          <w:lang w:val="sr-Latn-RS"/>
+        </w:rPr>
+      </w:pPr>
+      <w:r>
+        <w:rPr>
+          <w:lang w:val="sr-Latn-RS"/>
+        </w:rPr>
+        <w:lastRenderedPageBreak/>
+        <w:t>4. Analiza rezultata klasterovanja</w:t>
       </w:r>
     </w:p>
     <w:p>
       <w:pPr>
-        <w:jc w:val="both"/>
-        <w:rPr>
-          <w:lang w:val="sr-Latn-RS"/>
-        </w:rPr>
-      </w:pPr>
-      <w:r>
-        <w:rPr>
-          <w:lang w:val="sr-Latn-RS"/>
-        </w:rPr>
-        <w:t xml:space="preserve">Prvi iz grupe srednje velikih klastera, sa poprilično visokim stanjem na računu (3. po redu, oko 2.5 puta više od proseka), ali i velikom količinom novca potrošenog na kupovine (skoro 3 puta više od proseka). Takođe, imaju najveću frekvenciju kupovine i kupovine na rate, kao i dosta visoke uplate (skoro 2 puta više od proseka). Zbog visokog stanja i uplata, credit limit im je isto veoma visok (3. po redu, oko 2 puta viši od proseka). Međutim, skoro sve što su kupili su i otplatili, te ovo signalizira da su ovo najodgovorniji </w:t>
-      </w:r>
-      <w:r>
-        <w:rPr>
-          <w:lang w:val="sr-Latn-RS"/>
-        </w:rPr>
-        <w:t xml:space="preserve">i najredovniji </w:t>
-      </w:r>
-      <w:r>
-        <w:rPr>
-          <w:lang w:val="sr-Latn-RS"/>
-        </w:rPr>
-        <w:t>potrošači. Jedina loša strana je što ih ima relativno malo.</w:t>
+        <w:pStyle w:val="Heading2"/>
+        <w:rPr>
+          <w:lang w:val="sr-Latn-RS"/>
+        </w:rPr>
+      </w:pPr>
+      <w:r>
+        <w:rPr>
+          <w:lang w:val="sr-Latn-RS"/>
+        </w:rPr>
+        <w:t>Klaster 0 – Štreberi</w:t>
       </w:r>
     </w:p>
     <w:p>
       <w:pPr>
-        <w:pStyle w:val="Heading2"/>
-        <w:rPr>
-          <w:lang w:val="sr-Latn-RS"/>
-        </w:rPr>
-      </w:pPr>
-      <w:r>
-        <w:rPr>
-          <w:lang w:val="sr-Latn-RS"/>
-        </w:rPr>
-        <w:t>Klaster 1 – Pokrij se koliko imaš</w:t>
+        <w:ind w:firstLine="720"/>
+        <w:jc w:val="both"/>
+        <w:rPr>
+          <w:lang w:val="sr-Latn-RS"/>
+        </w:rPr>
+      </w:pPr>
+      <w:r>
+        <w:rPr>
+          <w:lang w:val="sr-Latn-RS"/>
+        </w:rPr>
+        <w:t xml:space="preserve">Prvi iz grupe srednje velikih klastera, sa poprilično visokim stanjem na računu (3. po redu, oko 2.5 puta više od proseka), ali i velikom količinom novca potrošenog na kupovine (skoro 3 puta više od proseka). Takođe, imaju najveću frekvenciju kupovine i kupovine na rate, kao i dosta visoke uplate (skoro 2 puta više od proseka). Zbog visokog stanja i uplata, credit limit im je isto veoma visok (3. po redu, oko 2 puta viši od proseka). Međutim, skoro sve što su kupili su i otplatili, te ovo signalizira da su ovo najodgovorniji </w:t>
+      </w:r>
+      <w:r>
+        <w:rPr>
+          <w:lang w:val="sr-Latn-RS"/>
+        </w:rPr>
+        <w:t xml:space="preserve">i najredovniji </w:t>
+      </w:r>
+      <w:r>
+        <w:rPr>
+          <w:lang w:val="sr-Latn-RS"/>
+        </w:rPr>
+        <w:t>potrošači. Jedina loša strana je što ih ima relativno malo.</w:t>
       </w:r>
     </w:p>
     <w:p>
       <w:pPr>
-        <w:jc w:val="both"/>
-        <w:rPr>
-          <w:lang w:val="sr-Latn-RS"/>
-        </w:rPr>
-      </w:pPr>
-      <w:r>
-        <w:rPr>
-          <w:lang w:val="sr-Latn-RS"/>
-        </w:rPr>
-        <w:t>Grupa koja ima najveći broj potrošača, imaju balans koji je ispod proseka, purchases koji su drastično ispod proseka (</w:t>
-      </w:r>
-      <w:r>
-        <w:rPr>
-          <w:lang w:val="sr-Latn-RS"/>
-        </w:rPr>
-        <w:t>4</w:t>
-      </w:r>
-      <w:r>
-        <w:rPr>
-          <w:lang w:val="sr-Latn-RS"/>
-        </w:rPr>
-        <w:t xml:space="preserve"> puta manje)</w:t>
-      </w:r>
-      <w:r>
-        <w:rPr>
-          <w:lang w:val="sr-Latn-RS"/>
-        </w:rPr>
-        <w:t>, frekvenciju kupovine i kupovine na rate koji su takođe veoma niski, i payments koji su takođe ispod proseka. Dakle, ova grupa ljudi ne troši mnogo, relativno često uzima na rate (33% kupovina), ima srazmerno mali credit limit sa njihovim balansom i uplatama, i ne zadužuju se mnogo. Činjenica da je u ovom klasteru skoro 50% od gledanih podataka pokazuje da je ovo prosečan korisnik kreditne kartice.</w:t>
+        <w:pStyle w:val="Heading2"/>
+        <w:rPr>
+          <w:lang w:val="sr-Latn-RS"/>
+        </w:rPr>
+      </w:pPr>
+      <w:r>
+        <w:rPr>
+          <w:lang w:val="sr-Latn-RS"/>
+        </w:rPr>
+        <w:t>Klaster 1 – Pokrij se koliko imaš</w:t>
       </w:r>
     </w:p>
     <w:p>
       <w:pPr>
-        <w:pStyle w:val="Heading2"/>
-        <w:rPr>
-          <w:lang w:val="sr-Latn-RS"/>
-        </w:rPr>
-      </w:pPr>
-      <w:r>
-        <w:rPr>
-          <w:lang w:val="sr-Latn-RS"/>
-        </w:rPr>
-        <w:t>Klaster 2 – Dužnici</w:t>
+        <w:ind w:firstLine="720"/>
+        <w:jc w:val="both"/>
+        <w:rPr>
+          <w:lang w:val="sr-Latn-RS"/>
+        </w:rPr>
+      </w:pPr>
+      <w:r>
+        <w:rPr>
+          <w:lang w:val="sr-Latn-RS"/>
+        </w:rPr>
+        <w:t>Grupa koja ima najveći broj potrošača, imaju balans koji je ispod proseka, purchases koji su drastično ispod proseka (</w:t>
+      </w:r>
+      <w:r>
+        <w:rPr>
+          <w:lang w:val="sr-Latn-RS"/>
+        </w:rPr>
+        <w:t>4</w:t>
+      </w:r>
+      <w:r>
+        <w:rPr>
+          <w:lang w:val="sr-Latn-RS"/>
+        </w:rPr>
+        <w:t xml:space="preserve"> puta manje)</w:t>
+      </w:r>
+      <w:r>
+        <w:rPr>
+          <w:lang w:val="sr-Latn-RS"/>
+        </w:rPr>
+        <w:t>, frekvenciju kupovine i kupovine na rate koji su takođe veoma niski, i payments koji su takođe ispod proseka. Dakle, ova grupa ljudi ne troši mnogo, relativno često uzima na rate (33% kupovina), ima srazmerno mali credit limit sa njihovim balansom i uplatama, i ne zadužuju se mnogo. Činjenica da je u ovom klasteru skoro 50% od gledanih podataka pokazuje da je ovo prosečan korisnik kreditne kartice.</w:t>
       </w:r>
     </w:p>
     <w:p>
       <w:pPr>
-        <w:jc w:val="both"/>
-        <w:rPr>
-          <w:lang w:val="sr-Latn-RS"/>
-        </w:rPr>
-      </w:pPr>
-      <w:r>
-        <w:rPr>
-          <w:lang w:val="sr-Latn-RS"/>
-        </w:rPr>
-        <w:t>Druga najveća grupa potršača, koji po mnogim osobinama liče prethodnom klasteru (sličan balans, limit i payments), sa nekoliko ključnih razlika – oni jako često kupuju (čak 86%, 3. po redu od svih), i najčešće na rate (73%, drugi po redu), sa tim da se ne zadužuju mnogo, tj. redovno otplaćuju račune. Možemo zaključiti da novac koji uplate ide na otplatu rata, te je ovo glavna karakteristika ove grupe.</w:t>
+        <w:pStyle w:val="Heading2"/>
+        <w:rPr>
+          <w:lang w:val="sr-Latn-RS"/>
+        </w:rPr>
+      </w:pPr>
+      <w:r>
+        <w:rPr>
+          <w:lang w:val="sr-Latn-RS"/>
+        </w:rPr>
+        <w:t>Klaster 2 – Dužnici</w:t>
       </w:r>
     </w:p>
     <w:p>
       <w:pPr>
-        <w:pStyle w:val="Heading2"/>
-        <w:rPr>
-          <w:lang w:val="sr-Latn-RS"/>
-        </w:rPr>
-      </w:pPr>
-      <w:r>
-        <w:rPr>
-          <w:lang w:val="sr-Latn-RS"/>
-        </w:rPr>
-        <w:lastRenderedPageBreak/>
-        <w:t xml:space="preserve">Klaster 3 – Tuga </w:t>
+        <w:ind w:firstLine="720"/>
+        <w:jc w:val="both"/>
+        <w:rPr>
+          <w:lang w:val="sr-Latn-RS"/>
+        </w:rPr>
+      </w:pPr>
+      <w:r>
+        <w:rPr>
+          <w:lang w:val="sr-Latn-RS"/>
+        </w:rPr>
+        <w:t>Druga najveća grupa potršača, koji po mnogim osobinama liče prethodnom klasteru (sličan balans, limit i payments), sa nekoliko ključnih razlika – oni jako često kupuju (čak 86%, 3. po redu od svih), i najčešće na rate (73%, drugi po redu), sa tim da se ne zadužuju mnogo, tj. redovno otplaćuju račune. Možemo zaključiti da novac koji uplate ide na otplatu rata, te je ovo glavna karakteristika ove grupe.</w:t>
       </w:r>
     </w:p>
     <w:p>
       <w:pPr>
-        <w:jc w:val="both"/>
-        <w:rPr>
-          <w:lang w:val="sr-Latn-RS"/>
-        </w:rPr>
-      </w:pPr>
-      <w:r>
-        <w:rPr>
-          <w:lang w:val="sr-Latn-RS"/>
-        </w:rPr>
-        <w:t>D</w:t>
-      </w:r>
-      <w:r>
-        <w:rPr>
-          <w:lang w:val="sr-Latn-RS"/>
-        </w:rPr>
-        <w:t xml:space="preserve">rugi </w:t>
-      </w:r>
-      <w:r>
-        <w:rPr>
-          <w:lang w:val="sr-Latn-RS"/>
-        </w:rPr>
-        <w:t xml:space="preserve">najmanji klaster </w:t>
-      </w:r>
-      <w:r>
-        <w:rPr>
-          <w:lang w:val="sr-Latn-RS"/>
-        </w:rPr>
-        <w:t xml:space="preserve">po </w:t>
-      </w:r>
-      <w:r>
-        <w:rPr>
-          <w:lang w:val="sr-Latn-RS"/>
-        </w:rPr>
-        <w:t>broju ljudi i po količini novca potrošenoj na kupovine. Dakle, ovo su srednji potrošači, koji jako često kupuju (6.5 puta veći od prosečnog), ali zato jako retko uzimaju na  rate (samo 5%, a prosek je 36%). Imaju drugi najveći credit limit (2 puta veći od prosečnog) zbog visokog stanja na računu i velike količine uplaćenog novca (8 puta veći od prosečnog). Imaju oko 35% procenta neplaćenih dugova, što je dosta visoko (2 puta više od proseka), ali i dalje manje od najvećih potršača, koji su naša sledeća grupa.</w:t>
+        <w:pStyle w:val="Heading2"/>
+        <w:rPr>
+          <w:lang w:val="sr-Latn-RS"/>
+        </w:rPr>
+      </w:pPr>
+      <w:r>
+        <w:rPr>
+          <w:lang w:val="sr-Latn-RS"/>
+        </w:rPr>
+        <w:t xml:space="preserve">Klaster 3 – Tuga </w:t>
       </w:r>
     </w:p>
     <w:p>
       <w:pPr>
-        <w:pStyle w:val="Heading2"/>
-        <w:rPr>
-          <w:lang w:val="sr-Latn-RS"/>
-        </w:rPr>
-      </w:pPr>
-      <w:r>
-        <w:rPr>
-          <w:lang w:val="sr-Latn-RS"/>
-        </w:rPr>
-        <w:t>Klaster 4 – Bahati</w:t>
+        <w:ind w:firstLine="720"/>
+        <w:jc w:val="both"/>
+        <w:rPr>
+          <w:lang w:val="sr-Latn-RS"/>
+        </w:rPr>
+      </w:pPr>
+      <w:r>
+        <w:rPr>
+          <w:lang w:val="sr-Latn-RS"/>
+        </w:rPr>
+        <w:t>D</w:t>
+      </w:r>
+      <w:r>
+        <w:rPr>
+          <w:lang w:val="sr-Latn-RS"/>
+        </w:rPr>
+        <w:t xml:space="preserve">rugi </w:t>
+      </w:r>
+      <w:r>
+        <w:rPr>
+          <w:lang w:val="sr-Latn-RS"/>
+        </w:rPr>
+        <w:t xml:space="preserve">najmanji klaster </w:t>
+      </w:r>
+      <w:r>
+        <w:rPr>
+          <w:lang w:val="sr-Latn-RS"/>
+        </w:rPr>
+        <w:t xml:space="preserve">po </w:t>
+      </w:r>
+      <w:r>
+        <w:rPr>
+          <w:lang w:val="sr-Latn-RS"/>
+        </w:rPr>
+        <w:t>broju ljudi i po količini novca potrošenoj na kupovine. Dakle, ovo su srednji potrošači, koji jako često kupuju (6.5 puta veći od prosečnog), ali zato jako retko uzimaju na  rate (samo 5%, a prosek je 36%). Imaju drugi najveći credit limit (2 puta veći od prosečnog) zbog visokog stanja na računu i velike količine uplaćenog novca (8 puta veći od prosečnog). Imaju oko 35% procenta neplaćenih dugova, što je dosta visoko (2 puta više od proseka), ali i dalje manje od najvećih potršača, koji su naša sledeća grupa.</w:t>
       </w:r>
     </w:p>
     <w:p>
       <w:pPr>
-        <w:jc w:val="both"/>
-        <w:rPr>
-          <w:lang w:val="sr-Latn-RS"/>
-        </w:rPr>
-      </w:pPr>
-      <w:r>
-        <w:rPr>
-          <w:lang w:val="sr-Latn-RS"/>
-        </w:rPr>
-        <w:t xml:space="preserve">Klaster koji ima najmanji broj ljudi, ali zato su prvi u gotovo svakoj drugoj kategoriji – balance im je oko 3.5 puta veći od prosečnog, purchases oko 6.5 puta, </w:t>
-      </w:r>
-      <w:r>
-        <w:rPr>
-          <w:lang w:val="sr-Latn-RS"/>
-        </w:rPr>
-        <w:t>purchase frequency skoro 2 puta, purchase installments oko 2 puta veće, credit limit 4 puta veći, payments</w:t>
-      </w:r>
-      <w:r>
-        <w:t xml:space="preserve"> </w:t>
-      </w:r>
-      <w:r>
-        <w:rPr>
-          <w:lang w:val="sr-Latn-RS"/>
-        </w:rPr>
-        <w:t>čak 16 puta veći od prosečnog, a prc full payments 3 puta veći. Dakle, ovo su najveći potrošači, jako mnogo troše i jako često kupuju. Imaju visok balans, velike uplate i credit limit, ali zato imaju i veliki dug koji moraju da izmire.</w:t>
+        <w:pStyle w:val="Heading2"/>
+        <w:rPr>
+          <w:lang w:val="sr-Latn-RS"/>
+        </w:rPr>
+      </w:pPr>
+      <w:r>
+        <w:rPr>
+          <w:lang w:val="sr-Latn-RS"/>
+        </w:rPr>
+        <w:t>Klaster 4 – Bahati</w:t>
       </w:r>
     </w:p>
     <w:p>
       <w:pPr>
-        <w:pStyle w:val="Heading2"/>
-        <w:rPr>
-          <w:lang w:val="sr-Latn-RS"/>
-        </w:rPr>
-      </w:pPr>
-      <w:r>
-        <w:rPr>
-          <w:lang w:val="sr-Latn-RS"/>
-        </w:rPr>
-        <w:t xml:space="preserve">Klaster 5 – Tugice </w:t>
+        <w:ind w:firstLine="720"/>
+        <w:jc w:val="both"/>
+        <w:rPr>
+          <w:lang w:val="sr-Latn-RS"/>
+        </w:rPr>
+      </w:pPr>
+      <w:r>
+        <w:rPr>
+          <w:lang w:val="sr-Latn-RS"/>
+        </w:rPr>
+        <w:t xml:space="preserve">Klaster koji ima najmanji broj ljudi, ali zato su prvi u gotovo svakoj drugoj kategoriji – balance im je oko 3.5 puta veći od prosečnog, purchases oko 6.5 puta, </w:t>
+      </w:r>
+      <w:r>
+        <w:rPr>
+          <w:lang w:val="sr-Latn-RS"/>
+        </w:rPr>
+        <w:t>purchase frequency skoro 2 puta, purchase installments oko 2 puta veće, credit limit 4 puta veći, payments</w:t>
+      </w:r>
+      <w:r>
+        <w:t xml:space="preserve"> </w:t>
+      </w:r>
+      <w:r>
+        <w:rPr>
+          <w:lang w:val="sr-Latn-RS"/>
+        </w:rPr>
+        <w:t>čak 16 puta veći od prosečnog, a prc full payments 3 puta veći. Dakle, ovo su najveći potrošači, jako mnogo troše i jako često kupuju. Imaju visok balans, velike uplate i credit limit, ali zato imaju i veliki dug koji moraju da izmire.</w:t>
       </w:r>
     </w:p>
     <w:p>
       <w:pPr>
-        <w:jc w:val="both"/>
-        <w:rPr>
-          <w:lang w:val="sr-Latn-RS"/>
-        </w:rPr>
-      </w:pPr>
-      <w:r>
-        <w:rPr>
-          <w:lang w:val="sr-Latn-RS"/>
-        </w:rPr>
-        <w:t>Najveći po broju ljudi od srednje-velikih klastera, ovde spadaju ljudi sa najmanjim stanjem na računu (10 puta manje stanje od prosečnog), ali koji i dalje jako često kupuju i troše na kupovinu više nego što su u mogućnosti da plate. Oni imaju najveći procenat neotplaćenih dugova, te bi se mogli klasifikova</w:t>
-      </w:r>
-      <w:bookmarkStart w:id="0" w:name="_GoBack"/>
-      <w:bookmarkEnd w:id="0"/>
-      <w:r>
-        <w:rPr>
-          <w:lang w:val="sr-Latn-RS"/>
-        </w:rPr>
-        <w:t>ti kao high-risk korisnici.</w:t>
+        <w:pStyle w:val="Heading2"/>
+        <w:rPr>
+          <w:lang w:val="sr-Latn-RS"/>
+        </w:rPr>
+      </w:pPr>
+      <w:r>
+        <w:rPr>
+          <w:lang w:val="sr-Latn-RS"/>
+        </w:rPr>
+        <w:t xml:space="preserve">Klaster 5 – Tugice </w:t>
       </w:r>
     </w:p>
     <w:p>
       <w:pPr>
-        <w:pStyle w:val="Heading2"/>
-        <w:rPr>
-          <w:lang w:val="sr-Latn-RS"/>
-        </w:rPr>
-      </w:pPr>
-      <w:r>
-        <w:rPr>
-          <w:lang w:val="sr-Latn-RS"/>
-        </w:rPr>
-        <w:t xml:space="preserve">Klaster 6 – Štediše </w:t>
+        <w:ind w:firstLine="720"/>
+        <w:jc w:val="both"/>
+        <w:rPr>
+          <w:lang w:val="sr-Latn-RS"/>
+        </w:rPr>
+      </w:pPr>
+      <w:r>
+        <w:rPr>
+          <w:lang w:val="sr-Latn-RS"/>
+        </w:rPr>
+        <w:t>Najveći po broju ljudi od srednje-velikih klastera, ovde spadaju ljudi sa najmanjim stanjem na računu (10 puta manje stanje od prosečnog), ali koji i dalje jako često kupuju i troše na kupovinu više nego što su u mogućnosti da plate. Oni imaju najveći procenat neotplaćenih dugova, te bi se mogli klasifikovati kao high-risk korisnici.</w:t>
       </w:r>
     </w:p>
     <w:p>
       <w:pPr>
+        <w:pStyle w:val="Heading2"/>
+        <w:rPr>
+          <w:lang w:val="sr-Latn-RS"/>
+        </w:rPr>
+      </w:pPr>
+      <w:r>
+        <w:rPr>
+          <w:lang w:val="sr-Latn-RS"/>
+        </w:rPr>
+        <w:t xml:space="preserve">Klaster 6 – Štediše </w:t>
+      </w:r>
+    </w:p>
+    <w:p>
+      <w:pPr>
+        <w:ind w:firstLine="720"/>
         <w:jc w:val="both"/>
         <w:rPr>
           <w:lang w:val="sr-Latn-RS"/>
@@ -3507,16 +3772,660 @@
           <w:lang w:val="sr-Latn-RS"/>
         </w:rPr>
         <w:t xml:space="preserve"> Dakle, ovo su ljudi koji štede novac, a kada kupuju, ne troše mnogo novca i relativno često kupuju na rate (33% vremena uzimaju na rate).</w:t>
+      </w:r>
+    </w:p>
+    <w:p>
+      <w:pPr>
+        <w:rPr>
+          <w:lang w:val="sr-Latn-RS"/>
+        </w:rPr>
+      </w:pPr>
+      <w:r>
+        <w:rPr>
+          <w:lang w:val="sr-Latn-RS"/>
+        </w:rPr>
+        <w:br w:type="page"/>
+      </w:r>
+    </w:p>
+    <w:p>
+      <w:pPr>
+        <w:pStyle w:val="Heading1"/>
+        <w:rPr>
+          <w:lang w:val="sr-Latn-RS"/>
+        </w:rPr>
+      </w:pPr>
+      <w:r>
+        <w:rPr>
+          <w:lang w:val="sr-Latn-RS"/>
+        </w:rPr>
+        <w:lastRenderedPageBreak/>
+        <w:t>5. Vizueliacija klastera u 2D prostoru</w:t>
+      </w:r>
+    </w:p>
+    <w:p>
+      <w:pPr>
+        <w:ind w:firstLine="720"/>
+        <w:jc w:val="both"/>
+        <w:rPr>
+          <w:lang w:val="sr-Latn-RS"/>
+        </w:rPr>
+      </w:pPr>
+      <w:r>
+        <w:rPr>
+          <w:lang w:val="sr-Latn-RS"/>
+        </w:rPr>
+        <w:t>Pokušali smo da koristimo dva algoritma, PCA i TSNE, kako bismo prikazali klastere u 2D prostoru, u cilju vizuelizacije naših rezultata.</w:t>
+      </w:r>
+      <w:r>
+        <w:rPr>
+          <w:lang w:val="sr-Cyrl-RS"/>
+        </w:rPr>
+        <w:t xml:space="preserve"> </w:t>
+      </w:r>
+      <w:r>
+        <w:rPr>
+          <w:lang w:val="sr-Latn-RS"/>
+        </w:rPr>
+        <w:t>Naši podaci imaju 17 dimenzija, te je potrebno smanjiti tu dimenzionalnost na 2.</w:t>
+      </w:r>
+    </w:p>
+    <w:p>
+      <w:pPr>
+        <w:pStyle w:val="Heading2"/>
+        <w:rPr>
+          <w:lang w:val="sr-Latn-RS"/>
+        </w:rPr>
+      </w:pPr>
+      <w:r>
+        <w:rPr>
+          <w:noProof/>
+        </w:rPr>
+        <mc:AlternateContent>
+          <mc:Choice Requires="wps">
+            <w:drawing>
+              <wp:anchor distT="0" distB="0" distL="114300" distR="114300" simplePos="0" relativeHeight="251667456" behindDoc="0" locked="0" layoutInCell="1" allowOverlap="1" wp14:anchorId="71F27339" wp14:editId="7D3B3D13">
+                <wp:simplePos x="0" y="0"/>
+                <wp:positionH relativeFrom="column">
+                  <wp:posOffset>390525</wp:posOffset>
+                </wp:positionH>
+                <wp:positionV relativeFrom="paragraph">
+                  <wp:posOffset>5263515</wp:posOffset>
+                </wp:positionV>
+                <wp:extent cx="6078220" cy="180975"/>
+                <wp:effectExtent l="0" t="0" r="0" b="9525"/>
+                <wp:wrapTopAndBottom/>
+                <wp:docPr id="2" name="Text Box 2"/>
+                <wp:cNvGraphicFramePr/>
+                <a:graphic xmlns:a="http://schemas.openxmlformats.org/drawingml/2006/main">
+                  <a:graphicData uri="http://schemas.microsoft.com/office/word/2010/wordprocessingShape">
+                    <wps:wsp>
+                      <wps:cNvSpPr txBox="1"/>
+                      <wps:spPr>
+                        <a:xfrm>
+                          <a:off x="0" y="0"/>
+                          <a:ext cx="6078220" cy="180975"/>
+                        </a:xfrm>
+                        <a:prstGeom prst="rect">
+                          <a:avLst/>
+                        </a:prstGeom>
+                        <a:solidFill>
+                          <a:prstClr val="white"/>
+                        </a:solidFill>
+                        <a:ln>
+                          <a:noFill/>
+                        </a:ln>
+                        <a:effectLst/>
+                      </wps:spPr>
+                      <wps:txbx>
+                        <w:txbxContent>
+                          <w:p>
+                            <w:pPr>
+                              <w:pStyle w:val="Caption"/>
+                              <w:jc w:val="center"/>
+                              <w:rPr>
+                                <w:noProof/>
+                              </w:rPr>
+                            </w:pPr>
+                            <w:r>
+                              <w:t xml:space="preserve">Slika </w:t>
+                            </w:r>
+                            <w:fldSimple w:instr=" SEQ Slika \* ARABIC ">
+                              <w:r>
+                                <w:rPr>
+                                  <w:noProof/>
+                                </w:rPr>
+                                <w:t>2</w:t>
+                              </w:r>
+                            </w:fldSimple>
+                            <w:r>
+                              <w:t>. Rezultati PCA vizuelizacije u 2D prostoru.</w:t>
+                            </w:r>
+                          </w:p>
+                        </w:txbxContent>
+                      </wps:txbx>
+                      <wps:bodyPr rot="0" spcFirstLastPara="0" vertOverflow="overflow" horzOverflow="overflow" vert="horz" wrap="square" lIns="0" tIns="0" rIns="0" bIns="0" numCol="1" spcCol="0" rtlCol="0" fromWordArt="0" anchor="t" anchorCtr="0" forceAA="0" compatLnSpc="1">
+                        <a:prstTxWarp prst="textNoShape">
+                          <a:avLst/>
+                        </a:prstTxWarp>
+                        <a:noAutofit/>
+                      </wps:bodyPr>
+                    </wps:wsp>
+                  </a:graphicData>
+                </a:graphic>
+                <wp14:sizeRelV relativeFrom="margin">
+                  <wp14:pctHeight>0</wp14:pctHeight>
+                </wp14:sizeRelV>
+              </wp:anchor>
+            </w:drawing>
+          </mc:Choice>
+          <mc:Fallback>
+            <w:pict>
+              <v:shape w14:anchorId="71F27339" id="Text Box 2" o:spid="_x0000_s1027" type="#_x0000_t202" style="position:absolute;margin-left:30.75pt;margin-top:414.45pt;width:478.6pt;height:14.25pt;z-index:251667456;visibility:visible;mso-wrap-style:square;mso-height-percent:0;mso-wrap-distance-left:9pt;mso-wrap-distance-top:0;mso-wrap-distance-right:9pt;mso-wrap-distance-bottom:0;mso-position-horizontal:absolute;mso-position-horizontal-relative:text;mso-position-vertical:absolute;mso-position-vertical-relative:text;mso-height-percent:0;mso-height-relative:margin;v-text-anchor:top" o:gfxdata="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" stroked="f">
+                <v:textbox inset="0,0,0,0">
+                  <w:txbxContent>
+                    <w:p>
+                      <w:pPr>
+                        <w:pStyle w:val="Caption"/>
+                        <w:jc w:val="center"/>
+                        <w:rPr>
+                          <w:noProof/>
+                        </w:rPr>
+                      </w:pPr>
+                      <w:r>
+                        <w:t xml:space="preserve">Slika </w:t>
+                      </w:r>
+                      <w:fldSimple w:instr=" SEQ Slika \* ARABIC ">
+                        <w:r>
+                          <w:rPr>
+                            <w:noProof/>
+                          </w:rPr>
+                          <w:t>2</w:t>
+                        </w:r>
+                      </w:fldSimple>
+                      <w:r>
+                        <w:t>. Rezultati PCA vizuelizacije u 2D prostoru.</w:t>
+                      </w:r>
+                    </w:p>
+                  </w:txbxContent>
+                </v:textbox>
+                <w10:wrap type="topAndBottom"/>
+              </v:shape>
+            </w:pict>
+          </mc:Fallback>
+        </mc:AlternateContent>
+      </w:r>
+      <w:r>
+        <w:rPr>
+          <w:lang w:val="sr-Latn-RS"/>
+        </w:rPr>
+        <w:t>PCA algoritam</w:t>
+      </w:r>
+    </w:p>
+    <w:p>
+      <w:pPr>
+        <w:ind w:firstLine="720"/>
+        <w:jc w:val="both"/>
+        <w:rPr>
+          <w:lang w:val="sr-Latn-RS"/>
+        </w:rPr>
+      </w:pPr>
+      <w:r>
+        <w:rPr>
+          <w:noProof/>
+        </w:rPr>
+        <w:pict>
+          <v:shape id="_x0000_s1027" type="#_x0000_t75" style="position:absolute;left:0;text-align:left;margin-left:30.75pt;margin-top:15.15pt;width:478.6pt;height:379.4pt;z-index:-251653120;mso-position-horizontal-relative:text;mso-position-vertical-relative:text" wrapcoords="-34 0 -34 21557 21600 21557 21600 0 -34 0">
+            <v:imagedata r:id="rId10" o:title="pca" croptop="4909f" cropbottom="3273f" cropleft="1377f" cropright="6072f"/>
+            <w10:wrap type="topAndBottom"/>
+          </v:shape>
+        </w:pict>
+      </w:r>
+      <w:r>
+        <w:rPr>
+          <w:lang w:val="sr-Latn-RS"/>
+        </w:rPr>
+        <w:t>PCA algoritam gleda koji podaci objašnjavaju najveću količinu varijanse u podacima.</w:t>
+      </w:r>
+    </w:p>
+    <w:p>
+      <w:pPr>
+        <w:ind w:firstLine="720"/>
+        <w:jc w:val="both"/>
+        <w:rPr>
+          <w:lang w:val="sr-Latn-RS"/>
+        </w:rPr>
+      </w:pPr>
+      <w:r>
+        <w:rPr>
+          <w:lang w:val="sr-Latn-RS"/>
+        </w:rPr>
+        <w:t>Vidimo da algoritam nije uspeo baš najlepše da razdvoji podatke, verovatno zbog velikih varijansi u određenim klasterima, a u isto vreme velikoj sličnosti u velikom broju osobina</w:t>
+      </w:r>
+      <w:r>
+        <w:rPr>
+          <w:lang w:val="sr-Latn-RS"/>
+        </w:rPr>
+        <w:t>. I dalje, možemo videti da su najveći outlier-i iz klastera koji mnogo troše, dok su ostali slični, te možemo prepostaviti da su balance i payments kolone koje su najviše doprinele ovoj raspodeli.</w:t>
+      </w:r>
+    </w:p>
+    <w:p>
+      <w:pPr>
+        <w:rPr>
+          <w:lang w:val="sr-Latn-RS"/>
+        </w:rPr>
+      </w:pPr>
+      <w:r>
+        <w:rPr>
+          <w:lang w:val="sr-Latn-RS"/>
+        </w:rPr>
+        <w:br w:type="page"/>
+      </w:r>
+    </w:p>
+    <w:p>
+      <w:pPr>
+        <w:pStyle w:val="Heading2"/>
+        <w:rPr>
+          <w:lang w:val="sr-Latn-RS"/>
+        </w:rPr>
+      </w:pPr>
+      <w:r>
+        <w:rPr>
+          <w:lang w:val="sr-Latn-RS"/>
+        </w:rPr>
+        <w:lastRenderedPageBreak/>
+        <w:t>TSNE algoritam</w:t>
+      </w:r>
+    </w:p>
+    <w:p>
+      <w:pPr>
+        <w:ind w:firstLine="720"/>
+        <w:jc w:val="both"/>
+        <w:rPr>
+          <w:lang w:val="sr-Latn-RS"/>
+        </w:rPr>
+      </w:pPr>
+      <w:r>
+        <w:rPr>
+          <w:noProof/>
+        </w:rPr>
+        <w:pict>
+          <v:shape id="_x0000_s1028" type="#_x0000_t75" style="position:absolute;left:0;text-align:left;margin-left:0;margin-top:29.5pt;width:524.3pt;height:284.2pt;z-index:-251651072;mso-position-horizontal:absolute;mso-position-horizontal-relative:text;mso-position-vertical:absolute;mso-position-vertical-relative:text" wrapcoords="-36 0 -36 21533 21600 21533 21600 0 -36 0">
+            <v:imagedata r:id="rId11" o:title="TSNE" croptop="5334f" cropbottom="2867f" cropleft="5393f" cropright="6007f"/>
+            <w10:wrap type="tight"/>
+          </v:shape>
+        </w:pict>
+      </w:r>
+      <w:r>
+        <w:rPr>
+          <w:noProof/>
+        </w:rPr>
+        <mc:AlternateContent>
+          <mc:Choice Requires="wps">
+            <w:drawing>
+              <wp:anchor distT="0" distB="0" distL="114300" distR="114300" simplePos="0" relativeHeight="251669504" behindDoc="1" locked="0" layoutInCell="1" allowOverlap="1" wp14:anchorId="56F3962D" wp14:editId="59D51FC7">
+                <wp:simplePos x="0" y="0"/>
+                <wp:positionH relativeFrom="margin">
+                  <wp:align>left</wp:align>
+                </wp:positionH>
+                <wp:positionV relativeFrom="paragraph">
+                  <wp:posOffset>4154170</wp:posOffset>
+                </wp:positionV>
+                <wp:extent cx="6869430" cy="247650"/>
+                <wp:effectExtent l="0" t="0" r="7620" b="0"/>
+                <wp:wrapTight wrapText="bothSides">
+                  <wp:wrapPolygon edited="0">
+                    <wp:start x="0" y="0"/>
+                    <wp:lineTo x="0" y="19938"/>
+                    <wp:lineTo x="21564" y="19938"/>
+                    <wp:lineTo x="21564" y="0"/>
+                    <wp:lineTo x="0" y="0"/>
+                  </wp:wrapPolygon>
+                </wp:wrapTight>
+                <wp:docPr id="3" name="Text Box 3"/>
+                <wp:cNvGraphicFramePr/>
+                <a:graphic xmlns:a="http://schemas.openxmlformats.org/drawingml/2006/main">
+                  <a:graphicData uri="http://schemas.microsoft.com/office/word/2010/wordprocessingShape">
+                    <wps:wsp>
+                      <wps:cNvSpPr txBox="1"/>
+                      <wps:spPr>
+                        <a:xfrm>
+                          <a:off x="0" y="0"/>
+                          <a:ext cx="6869430" cy="247650"/>
+                        </a:xfrm>
+                        <a:prstGeom prst="rect">
+                          <a:avLst/>
+                        </a:prstGeom>
+                        <a:solidFill>
+                          <a:prstClr val="white"/>
+                        </a:solidFill>
+                        <a:ln>
+                          <a:noFill/>
+                        </a:ln>
+                        <a:effectLst/>
+                      </wps:spPr>
+                      <wps:txbx>
+                        <w:txbxContent>
+                          <w:p>
+                            <w:pPr>
+                              <w:pStyle w:val="Caption"/>
+                              <w:jc w:val="center"/>
+                              <w:rPr>
+                                <w:noProof/>
+                              </w:rPr>
+                            </w:pPr>
+                            <w:r>
+                              <w:t xml:space="preserve">Slika </w:t>
+                            </w:r>
+                            <w:fldSimple w:instr=" SEQ Slika \* ARABIC ">
+                              <w:r>
+                                <w:rPr>
+                                  <w:noProof/>
+                                </w:rPr>
+                                <w:t>3</w:t>
+                              </w:r>
+                            </w:fldSimple>
+                            <w:r>
+                              <w:t>. Rezultati TSNE algoritma za vizuelizaciju u 2D prostoru.</w:t>
+                            </w:r>
+                          </w:p>
+                        </w:txbxContent>
+                      </wps:txbx>
+                      <wps:bodyPr rot="0" spcFirstLastPara="0" vertOverflow="overflow" horzOverflow="overflow" vert="horz" wrap="square" lIns="0" tIns="0" rIns="0" bIns="0" numCol="1" spcCol="0" rtlCol="0" fromWordArt="0" anchor="t" anchorCtr="0" forceAA="0" compatLnSpc="1">
+                        <a:prstTxWarp prst="textNoShape">
+                          <a:avLst/>
+                        </a:prstTxWarp>
+                        <a:noAutofit/>
+                      </wps:bodyPr>
+                    </wps:wsp>
+                  </a:graphicData>
+                </a:graphic>
+                <wp14:sizeRelV relativeFrom="margin">
+                  <wp14:pctHeight>0</wp14:pctHeight>
+                </wp14:sizeRelV>
+              </wp:anchor>
+            </w:drawing>
+          </mc:Choice>
+          <mc:Fallback>
+            <w:pict>
+              <v:shape w14:anchorId="56F3962D" id="Text Box 3" o:spid="_x0000_s1028" type="#_x0000_t202" style="position:absolute;left:0;text-align:left;margin-left:0;margin-top:327.1pt;width:540.9pt;height:19.5pt;z-index:-251646976;visibility:visible;mso-wrap-style:square;mso-height-percent:0;mso-wrap-distance-left:9pt;mso-wrap-distance-top:0;mso-wrap-distance-right:9pt;mso-wrap-distance-bottom:0;mso-position-horizontal:left;mso-position-horizontal-relative:margin;mso-position-vertical:absolute;mso-position-vertical-relative:text;mso-height-percent:0;mso-height-relative:margin;v-text-anchor:top" o:gfxdata="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" stroked="f">
+                <v:textbox inset="0,0,0,0">
+                  <w:txbxContent>
+                    <w:p>
+                      <w:pPr>
+                        <w:pStyle w:val="Caption"/>
+                        <w:jc w:val="center"/>
+                        <w:rPr>
+                          <w:noProof/>
+                        </w:rPr>
+                      </w:pPr>
+                      <w:r>
+                        <w:t xml:space="preserve">Slika </w:t>
+                      </w:r>
+                      <w:fldSimple w:instr=" SEQ Slika \* ARABIC ">
+                        <w:r>
+                          <w:rPr>
+                            <w:noProof/>
+                          </w:rPr>
+                          <w:t>3</w:t>
+                        </w:r>
+                      </w:fldSimple>
+                      <w:r>
+                        <w:t>. Rezultati TSNE algoritma za vizuelizaciju u 2D prostoru.</w:t>
+                      </w:r>
+                    </w:p>
+                  </w:txbxContent>
+                </v:textbox>
+                <w10:wrap type="tight" anchorx="margin"/>
+              </v:shape>
+            </w:pict>
+          </mc:Fallback>
+        </mc:AlternateContent>
+      </w:r>
+      <w:r>
+        <w:rPr>
+          <w:lang w:val="sr-Latn-RS"/>
+        </w:rPr>
+        <w:t>Sledeće smo pokušali TSNE, koji gleda različitosti u svakoj od dimenzija i time postiže bolji rezultat. Međutim, njega tumačimo samo vizuelno. Dobijen grafik je sledeći:</w:t>
+      </w:r>
+    </w:p>
+    <w:p>
+      <w:pPr>
+        <w:ind w:firstLine="720"/>
+        <w:jc w:val="both"/>
+        <w:rPr>
+          <w:lang w:val="sr-Latn-RS"/>
+        </w:rPr>
+      </w:pPr>
+      <w:r>
+        <w:rPr>
+          <w:lang w:val="sr-Latn-RS"/>
+        </w:rPr>
+        <w:t>Rezultati su ovog puta mnogo bolji i pregledniji – gledajući donji deo, vidimo da su klasteri 0 i 6 dosta blizu, što im i realno odgovara, jer je najveća razlika između njih zapravo koliko često kupuju. Desno od njih vidimo klastere 3 i 4, koji su pomalo izdvojeni od svih ostalih (to su naši veliki potrošači). Ostatak podataka su iz klastera 1, 2 i 5, što su zapravo najveći klasteri, te imaju i veliki raspon između njihovih podataka.</w:t>
+      </w:r>
+      <w:r>
+        <w:rPr>
+          <w:lang w:val="sr-Latn-RS"/>
+        </w:rPr>
+        <w:t xml:space="preserve"> </w:t>
+      </w:r>
+    </w:p>
+    <w:p>
+      <w:pPr>
+        <w:ind w:firstLine="720"/>
+        <w:jc w:val="both"/>
+        <w:rPr>
+          <w:lang w:val="sr-Latn-RS"/>
+        </w:rPr>
+      </w:pPr>
+      <w:r>
+        <w:rPr>
+          <w:lang w:val="sr-Latn-RS"/>
+        </w:rPr>
+        <w:t>Pošto ne postoje jasno definisane granice između klastera, pretpostavljamo da nismo trebali ni očekivati takav rezultat (mnogo osobina su deljene iz grupe u grupu i</w:t>
+      </w:r>
+      <w:r>
+        <w:rPr>
+          <w:lang w:val="sr-Latn-RS"/>
+        </w:rPr>
+        <w:t xml:space="preserve"> vrednosti</w:t>
+      </w:r>
+      <w:r>
+        <w:rPr>
+          <w:lang w:val="sr-Latn-RS"/>
+        </w:rPr>
+        <w:t xml:space="preserve"> imaju veoma velike raspone).</w:t>
+      </w:r>
+      <w:r>
+        <w:rPr>
+          <w:lang w:val="sr-Latn-RS"/>
+        </w:rPr>
+        <w:t xml:space="preserve"> Podaci iz ovih klastera su generalno iz sličnih opsega, što možemo da vidimo i na slici, ali i dalje imaju dovoljno unikatnih osobina da smatramo da je algoritam uspešno odradio klasterizaciju, a ova reprezentacija nam potvrđuje to.</w:t>
+      </w:r>
+      <w:r>
+        <w:rPr>
+          <w:lang w:val="sr-Latn-RS"/>
+        </w:rPr>
+        <w:t xml:space="preserve"> </w:t>
+      </w:r>
+    </w:p>
+    <w:p>
+      <w:pPr>
+        <w:pStyle w:val="Heading2"/>
+        <w:rPr>
+          <w:lang w:val="sr-Latn-RS"/>
+        </w:rPr>
+      </w:pPr>
+      <w:r>
+        <w:rPr>
+          <w:lang w:val="sr-Latn-RS"/>
+        </w:rPr>
+        <w:t>Box plotovi i pair plotovi</w:t>
+      </w:r>
+    </w:p>
+    <w:p>
+      <w:pPr>
+        <w:ind w:firstLine="720"/>
+        <w:jc w:val="both"/>
+        <w:rPr>
+          <w:lang w:val="sr-Latn-RS"/>
+        </w:rPr>
+      </w:pPr>
+      <w:r>
+        <w:rPr>
+          <w:lang w:val="sr-Latn-RS"/>
+        </w:rPr>
+        <w:t xml:space="preserve">Box plotovi koji ilustruju podatke iz tabele sa rezultatima se nalaze u folderu </w:t>
+      </w:r>
+      <w:r>
+        <w:rPr>
+          <w:i/>
+          <w:lang w:val="sr-Latn-RS"/>
+        </w:rPr>
+        <w:t>pokusaj 2</w:t>
+      </w:r>
+      <w:r>
+        <w:rPr>
+          <w:i/>
+          <w:lang w:val="sr-Latn-RS"/>
+        </w:rPr>
+        <w:t xml:space="preserve"> </w:t>
+      </w:r>
+      <w:r>
+        <w:rPr>
+          <w:lang w:val="sr-Latn-RS"/>
+        </w:rPr>
+        <w:t xml:space="preserve">i predstavljaju vizuelni prikaz podataka koje smo diskutovali ovde. </w:t>
+      </w:r>
+      <w:r>
+        <w:rPr>
+          <w:lang w:val="sr-Latn-RS"/>
+        </w:rPr>
+        <w:t>Tamo se nalazi i p</w:t>
+      </w:r>
+      <w:r>
+        <w:rPr>
+          <w:lang w:val="sr-Latn-RS"/>
+        </w:rPr>
+        <w:t xml:space="preserve">air plot graf, koji predstavlja zavisnosti svake kolone sa svakom drugom, </w:t>
+      </w:r>
+      <w:r>
+        <w:rPr>
+          <w:lang w:val="sr-Latn-RS"/>
+        </w:rPr>
+        <w:t>i može biti koristan da se vidi otprilike kako je prošla klasterizacija (da li su se podaci razdvojili ili nisu). Ove plotove n</w:t>
+      </w:r>
+      <w:r>
+        <w:rPr>
+          <w:lang w:val="sr-Latn-RS"/>
+        </w:rPr>
+        <w:t xml:space="preserve">ismo stavili u dokument </w:t>
+      </w:r>
+      <w:r>
+        <w:rPr>
+          <w:lang w:val="sr-Latn-RS"/>
+        </w:rPr>
+        <w:t>jer smo smatrali da su ovi koje smo stavili najreprezentativniji, ali slobodno možete baciti pogled</w:t>
+      </w:r>
+      <w:r>
+        <w:rPr>
+          <w:lang w:val="sr-Latn-RS"/>
+        </w:rPr>
+        <w:t>.</w:t>
+      </w:r>
+    </w:p>
+    <w:p>
+      <w:pPr>
+        <w:pStyle w:val="Heading1"/>
+        <w:rPr>
+          <w:lang w:val="sr-Latn-RS"/>
+        </w:rPr>
+      </w:pPr>
+      <w:r>
+        <w:rPr>
+          <w:lang w:val="sr-Latn-RS"/>
+        </w:rPr>
+        <w:t>Zaključak</w:t>
+      </w:r>
+    </w:p>
+    <w:p>
+      <w:pPr>
+        <w:ind w:firstLine="720"/>
+        <w:jc w:val="both"/>
+        <w:rPr>
+          <w:lang w:val="sr-Latn-RS"/>
+        </w:rPr>
+      </w:pPr>
+      <w:r>
+        <w:rPr>
+          <w:lang w:val="sr-Latn-RS"/>
+        </w:rPr>
+        <w:t>Ova tematika je vrlo interesantna i korisna za izučavanje</w:t>
+      </w:r>
+      <w:r>
+        <w:rPr>
+          <w:lang w:val="sr-Latn-RS"/>
+        </w:rPr>
+        <w:t xml:space="preserve"> i mislimo da smo postigli dobre rezultate za naše prvo susretanje sa ovim izazovima. Primene ovih metoda su široke – konkretno za naš problem, banke bi mogle da koriste klasterizaciju nad sličnim podacima kao što smo i mi koristili u cilju odabira ciljnih grupa za povlastice ili da procene koliko je rizično nekome dati kredit i slično.</w:t>
       </w:r>
     </w:p>
     <w:sectPr>
-      <w:pgSz w:w="12240" w:h="15840"/>
+      <w:pgSz w:w="11907" w:h="16839" w:code="9"/>
       <w:pgMar w:top="720" w:right="720" w:bottom="720" w:left="720" w:header="720" w:footer="720" w:gutter="0"/>
       <w:cols w:space="720"/>
       <w:docGrid w:linePitch="360"/>
     </w:sectPr>
   </w:body>
 </w:document>
+</file>
+
+<file path=word/endnotes.xml><?xml version="1.0" encoding="utf-8"?>
+<w:endnotes xmlns:wpc="http://schemas.microsoft.com/office/word/2010/wordprocessingCanvas" xmlns:mc="http://schemas.openxmlformats.org/markup-compatibility/2006" xmlns:o="urn:schemas-microsoft-com:office:office" xmlns:r="http://schemas.openxmlformats.org/officeDocument/2006/relationships" xmlns:m="http://schemas.openxmlformats.org/officeDocument/2006/math" xmlns:v="urn:schemas-microsoft-com:vml" xmlns:wp14="http://schemas.microsoft.com/office/word/2010/wordprocessingDrawing" xmlns:wp="http://schemas.openxmlformats.org/drawingml/2006/wordprocessingDrawing" xmlns:w10="urn:schemas-microsoft-com:office:word" xmlns:w="http://schemas.openxmlformats.org/wordprocessingml/2006/main" xmlns:w14="http://schemas.microsoft.com/office/word/2010/wordml" xmlns:w15="http://schemas.microsoft.com/office/word/2012/wordml" xmlns:wpg="http://schemas.microsoft.com/office/word/2010/wordprocessingGroup" xmlns:wpi="http://schemas.microsoft.com/office/word/2010/wordprocessingInk" xmlns:wne="http://schemas.microsoft.com/office/word/2006/wordml" xmlns:wps="http://schemas.microsoft.com/office/word/2010/wordprocessingShape" mc:Ignorable="w14 w15 wp14">
+  <w:endnote w:type="separator" w:id="-1">
+    <w:p>
+      <w:pPr>
+        <w:spacing w:after="0" w:line="240" w:lineRule="auto"/>
+      </w:pPr>
+      <w:r>
+        <w:separator/>
+      </w:r>
+    </w:p>
+  </w:endnote>
+  <w:endnote w:type="continuationSeparator" w:id="0">
+    <w:p>
+      <w:pPr>
+        <w:spacing w:after="0" w:line="240" w:lineRule="auto"/>
+      </w:pPr>
+      <w:r>
+        <w:continuationSeparator/>
+      </w:r>
+    </w:p>
+  </w:endnote>
+</w:endnotes>
+</file>
+
+<file path=word/footnotes.xml><?xml version="1.0" encoding="utf-8"?>
+<w:footnotes xmlns:wpc="http://schemas.microsoft.com/office/word/2010/wordprocessingCanvas" xmlns:mc="http://schemas.openxmlformats.org/markup-compatibility/2006" xmlns:o="urn:schemas-microsoft-com:office:office" xmlns:r="http://schemas.openxmlformats.org/officeDocument/2006/relationships" xmlns:m="http://schemas.openxmlformats.org/officeDocument/2006/math" xmlns:v="urn:schemas-microsoft-com:vml" xmlns:wp14="http://schemas.microsoft.com/office/word/2010/wordprocessingDrawing" xmlns:wp="http://schemas.openxmlformats.org/drawingml/2006/wordprocessingDrawing" xmlns:w10="urn:schemas-microsoft-com:office:word" xmlns:w="http://schemas.openxmlformats.org/wordprocessingml/2006/main" xmlns:w14="http://schemas.microsoft.com/office/word/2010/wordml" xmlns:w15="http://schemas.microsoft.com/office/word/2012/wordml" xmlns:wpg="http://schemas.microsoft.com/office/word/2010/wordprocessingGroup" xmlns:wpi="http://schemas.microsoft.com/office/word/2010/wordprocessingInk" xmlns:wne="http://schemas.microsoft.com/office/word/2006/wordml" xmlns:wps="http://schemas.microsoft.com/office/word/2010/wordprocessingShape" mc:Ignorable="w14 w15 wp14">
+  <w:footnote w:type="separator" w:id="-1">
+    <w:p>
+      <w:pPr>
+        <w:spacing w:after="0" w:line="240" w:lineRule="auto"/>
+      </w:pPr>
+      <w:r>
+        <w:separator/>
+      </w:r>
+    </w:p>
+  </w:footnote>
+  <w:footnote w:type="continuationSeparator" w:id="0">
+    <w:p>
+      <w:pPr>
+        <w:spacing w:after="0" w:line="240" w:lineRule="auto"/>
+      </w:pPr>
+      <w:r>
+        <w:continuationSeparator/>
+      </w:r>
+    </w:p>
+  </w:footnote>
+</w:footnotes>
 </file>
 
 <file path=word/numbering.xml><?xml version="1.0" encoding="utf-8"?>
@@ -4280,6 +5189,69 @@
       <w:szCs w:val="26"/>
     </w:rPr>
   </w:style>
+  <w:style w:type="paragraph" w:styleId="Caption">
+    <w:name w:val="caption"/>
+    <w:basedOn w:val="Normal"/>
+    <w:next w:val="Normal"/>
+    <w:uiPriority w:val="35"/>
+    <w:unhideWhenUsed/>
+    <w:qFormat/>
+    <w:rsid w:val="00A03757"/>
+    <w:pPr>
+      <w:spacing w:after="200" w:line="240" w:lineRule="auto"/>
+    </w:pPr>
+    <w:rPr>
+      <w:i/>
+      <w:iCs/>
+      <w:color w:val="44546A" w:themeColor="text2"/>
+      <w:sz w:val="18"/>
+      <w:szCs w:val="18"/>
+    </w:rPr>
+  </w:style>
+  <w:style w:type="paragraph" w:styleId="Header">
+    <w:name w:val="header"/>
+    <w:basedOn w:val="Normal"/>
+    <w:link w:val="HeaderChar"/>
+    <w:uiPriority w:val="99"/>
+    <w:unhideWhenUsed/>
+    <w:rsid w:val="005265D9"/>
+    <w:pPr>
+      <w:tabs>
+        <w:tab w:val="center" w:pos="4680"/>
+        <w:tab w:val="right" w:pos="9360"/>
+      </w:tabs>
+      <w:spacing w:after="0" w:line="240" w:lineRule="auto"/>
+    </w:pPr>
+  </w:style>
+  <w:style w:type="character" w:customStyle="1" w:styleId="HeaderChar">
+    <w:name w:val="Header Char"/>
+    <w:basedOn w:val="DefaultParagraphFont"/>
+    <w:link w:val="Header"/>
+    <w:uiPriority w:val="99"/>
+    <w:rsid w:val="005265D9"/>
+  </w:style>
+  <w:style w:type="paragraph" w:styleId="Footer">
+    <w:name w:val="footer"/>
+    <w:basedOn w:val="Normal"/>
+    <w:link w:val="FooterChar"/>
+    <w:uiPriority w:val="99"/>
+    <w:unhideWhenUsed/>
+    <w:rsid w:val="005265D9"/>
+    <w:pPr>
+      <w:tabs>
+        <w:tab w:val="center" w:pos="4680"/>
+        <w:tab w:val="right" w:pos="9360"/>
+      </w:tabs>
+      <w:spacing w:after="0" w:line="240" w:lineRule="auto"/>
+    </w:pPr>
+  </w:style>
+  <w:style w:type="character" w:customStyle="1" w:styleId="FooterChar">
+    <w:name w:val="Footer Char"/>
+    <w:basedOn w:val="DefaultParagraphFont"/>
+    <w:link w:val="Footer"/>
+    <w:uiPriority w:val="99"/>
+    <w:rsid w:val="005265D9"/>
+  </w:style>
 </w:styles>
 </file>
 
@@ -4542,4 +5514,16 @@
     </a:ext>
   </a:extLst>
 </a:theme>
+</file>
+
+<file path=customXml/item1.xml><?xml version="1.0" encoding="utf-8"?>
+<b:Sources xmlns:b="http://schemas.openxmlformats.org/officeDocument/2006/bibliography" xmlns="http://schemas.openxmlformats.org/officeDocument/2006/bibliography" SelectedStyle="\APASixthEditionOfficeOnline.xsl" StyleName="APA" Version="6"/>
+</file>
+
+<file path=customXml/itemProps1.xml><?xml version="1.0" encoding="utf-8"?>
+<ds:datastoreItem xmlns:ds="http://schemas.openxmlformats.org/officeDocument/2006/customXml" ds:itemID="{258B2326-9211-4BCB-A8C2-DAB8551EA99E}">
+  <ds:schemaRefs>
+    <ds:schemaRef ds:uri="http://schemas.openxmlformats.org/officeDocument/2006/bibliography"/>
+  </ds:schemaRefs>
+</ds:datastoreItem>
 </file>
</xml_diff>

<commit_message>
Minor changes in clustering doc
</commit_message>
<xml_diff>
--- a/Project2CreditCards/Klasterizacija.docx
+++ b/Project2CreditCards/Klasterizacija.docx
@@ -39,7 +39,19 @@
         <w:rPr>
           <w:lang w:val="sr-Latn-RS"/>
         </w:rPr>
-        <w:t>čenja u kojem grupišemo podatke koje imamo u cilju izdvajanja grupa koje sadrže neku zajedničku osobinu. Jedan od jednostavnijih formi klasterizacije je K Means algoritam, koji radi tako što nasumično inicijalizuje centre klastera i „grabi“ sve podatke koji su blizu. Zatim izračunava novi centar na osnovu svih novododatih podataka i ponavlja ovaj proces</w:t>
+        <w:t>čenja u kojem grupišemo podatke koje imamo</w:t>
+      </w:r>
+      <w:r>
+        <w:rPr>
+          <w:lang w:val="sr-Latn-RS"/>
+        </w:rPr>
+        <w:t>,</w:t>
+      </w:r>
+      <w:r>
+        <w:rPr>
+          <w:lang w:val="sr-Latn-RS"/>
+        </w:rPr>
+        <w:t xml:space="preserve"> u cilju izdvajanja grupa koje sadrže neku zajedničku osobinu. Jedan od jednostavnijih formi klasterizacije je K Means algoritam, koji radi tako što nasumično inicijalizuje centre klastera i „grabi“ sve podatke koji su blizu. Zatim izračunava novi centar na osnovu svih novododatih podataka i ponavlja ovaj proces</w:t>
       </w:r>
       <w:r>
         <w:rPr>
@@ -179,13 +191,49 @@
         <w:rPr>
           <w:lang w:val="sr-Latn-RS"/>
         </w:rPr>
-        <w:t xml:space="preserve"> značajnih parametara), gledali da izdvojimo atribute koji će najviše opisati izdvojene grupe. </w:t>
-      </w:r>
-      <w:r>
-        <w:rPr>
-          <w:lang w:val="sr-Latn-RS"/>
-        </w:rPr>
-        <w:t xml:space="preserve">Na početku smo pokušavali sa svim podacima da klasterujemo, ali nismo dobijali lepo definisane klastere. Zbog ovoga smo gledali da ostavimo samo podatke koji će nam najviše pomoći da objasnimo obrasce ponašanja neke grupe. </w:t>
+        <w:t xml:space="preserve"> značajnih parametara), gledali </w:t>
+      </w:r>
+      <w:r>
+        <w:rPr>
+          <w:lang w:val="sr-Latn-RS"/>
+        </w:rPr>
+        <w:t xml:space="preserve">smo </w:t>
+      </w:r>
+      <w:r>
+        <w:rPr>
+          <w:lang w:val="sr-Latn-RS"/>
+        </w:rPr>
+        <w:t>da izdvojimo atribute koji će najviše</w:t>
+      </w:r>
+      <w:r>
+        <w:rPr>
+          <w:lang w:val="sr-Latn-RS"/>
+        </w:rPr>
+        <w:t xml:space="preserve"> (i najbolje)</w:t>
+      </w:r>
+      <w:r>
+        <w:rPr>
+          <w:lang w:val="sr-Latn-RS"/>
+        </w:rPr>
+        <w:t xml:space="preserve"> opisati izdvojene grupe. </w:t>
+      </w:r>
+      <w:r>
+        <w:rPr>
+          <w:lang w:val="sr-Latn-RS"/>
+        </w:rPr>
+        <w:t xml:space="preserve">Na početku smo pokušavali sa svim podacima da klasterujemo, ali nismo dobijali lepo definisane </w:t>
+      </w:r>
+      <w:r>
+        <w:rPr>
+          <w:lang w:val="sr-Latn-RS"/>
+        </w:rPr>
+        <w:t>klastere. Zbog ovoga smo ostavili</w:t>
+      </w:r>
+      <w:r>
+        <w:rPr>
+          <w:lang w:val="sr-Latn-RS"/>
+        </w:rPr>
+        <w:t xml:space="preserve"> samo podatke koji će nam najviše pomoći da objasnimo obrasce ponašanja neke grupe. </w:t>
       </w:r>
       <w:r>
         <w:rPr>
@@ -310,7 +358,31 @@
         <w:rPr>
           <w:lang w:val="sr-Latn-RS"/>
         </w:rPr>
-        <w:t xml:space="preserve"> 8 za broj klastera prilikom korišćenja nenormalizovanih podataka, a 9 prilikom korišćenja normalizovanih. Nakon što smo dopunili nedostajuće vrednosti (opisano u pogavlju 1) i posmatrali samo selekciju kolona, a ne sve, dobili smo 7 za broj klastera, što smo koristili za sve naše testove.</w:t>
+        <w:t xml:space="preserve"> 8 za broj klastera prilikom korišćenja nenormalizovanih podataka, a 9 prilikom korišćenja normalizovanih. Nakon što smo dopunili nedostajuće vrednosti (opisano u pogavlju 1) i p</w:t>
+      </w:r>
+      <w:r>
+        <w:rPr>
+          <w:lang w:val="sr-Latn-RS"/>
+        </w:rPr>
+        <w:t>osmatrali samo selekciju kolona (</w:t>
+      </w:r>
+      <w:r>
+        <w:rPr>
+          <w:lang w:val="sr-Latn-RS"/>
+        </w:rPr>
+        <w:t>a ne sve</w:t>
+      </w:r>
+      <w:r>
+        <w:rPr>
+          <w:lang w:val="sr-Latn-RS"/>
+        </w:rPr>
+        <w:t>)</w:t>
+      </w:r>
+      <w:r>
+        <w:rPr>
+          <w:lang w:val="sr-Latn-RS"/>
+        </w:rPr>
+        <w:t xml:space="preserve"> dobili smo 7 za broj klastera, što smo koristili za sve naše testove.</w:t>
       </w:r>
     </w:p>
     <w:p>
@@ -375,14 +447,36 @@
                             <w:r>
                               <w:t xml:space="preserve">Slika </w:t>
                             </w:r>
-                            <w:fldSimple w:instr=" SEQ Slika \* ARABIC ">
-                              <w:r>
-                                <w:rPr>
-                                  <w:noProof/>
-                                </w:rPr>
-                                <w:t>1</w:t>
-                              </w:r>
-                            </w:fldSimple>
+                            <w:r>
+                              <w:rPr>
+                                <w:noProof/>
+                              </w:rPr>
+                              <w:fldChar w:fldCharType="begin"/>
+                            </w:r>
+                            <w:r>
+                              <w:rPr>
+                                <w:noProof/>
+                              </w:rPr>
+                              <w:instrText xml:space="preserve"> SEQ Slika \* ARABIC </w:instrText>
+                            </w:r>
+                            <w:r>
+                              <w:rPr>
+                                <w:noProof/>
+                              </w:rPr>
+                              <w:fldChar w:fldCharType="separate"/>
+                            </w:r>
+                            <w:r>
+                              <w:rPr>
+                                <w:noProof/>
+                              </w:rPr>
+                              <w:t>1</w:t>
+                            </w:r>
+                            <w:r>
+                              <w:rPr>
+                                <w:noProof/>
+                              </w:rPr>
+                              <w:fldChar w:fldCharType="end"/>
+                            </w:r>
                             <w:r>
                               <w:t>. Vizuelizacija elbow algoritma za odabir broja klastera. Ne vidi se jasna granica te smo matemati</w:t>
                             </w:r>
@@ -429,14 +523,36 @@
                       <w:r>
                         <w:t xml:space="preserve">Slika </w:t>
                       </w:r>
-                      <w:fldSimple w:instr=" SEQ Slika \* ARABIC ">
-                        <w:r>
-                          <w:rPr>
-                            <w:noProof/>
-                          </w:rPr>
-                          <w:t>1</w:t>
-                        </w:r>
-                      </w:fldSimple>
+                      <w:r>
+                        <w:rPr>
+                          <w:noProof/>
+                        </w:rPr>
+                        <w:fldChar w:fldCharType="begin"/>
+                      </w:r>
+                      <w:r>
+                        <w:rPr>
+                          <w:noProof/>
+                        </w:rPr>
+                        <w:instrText xml:space="preserve"> SEQ Slika \* ARABIC </w:instrText>
+                      </w:r>
+                      <w:r>
+                        <w:rPr>
+                          <w:noProof/>
+                        </w:rPr>
+                        <w:fldChar w:fldCharType="separate"/>
+                      </w:r>
+                      <w:r>
+                        <w:rPr>
+                          <w:noProof/>
+                        </w:rPr>
+                        <w:t>1</w:t>
+                      </w:r>
+                      <w:r>
+                        <w:rPr>
+                          <w:noProof/>
+                        </w:rPr>
+                        <w:fldChar w:fldCharType="end"/>
+                      </w:r>
                       <w:r>
                         <w:t>. Vizuelizacija elbow algoritma za odabir broja klastera. Ne vidi se jasna granica te smo matemati</w:t>
                       </w:r>
@@ -489,7 +605,19 @@
         <w:rPr>
           <w:lang w:val="sr-Latn-RS"/>
         </w:rPr>
-        <w:t>Kako su podaci veoma visoke dimenzionalnosti, odlučili smo se da koristimo samo deo kolona prilikom pravljenja klastera. Krenuli smo od najopštijih kolona</w:t>
+        <w:t>Kako su podaci veoma visoke d</w:t>
+      </w:r>
+      <w:r>
+        <w:rPr>
+          <w:lang w:val="sr-Latn-RS"/>
+        </w:rPr>
+        <w:t xml:space="preserve">imenzionalnosti, odlučili smo </w:t>
+      </w:r>
+      <w:r>
+        <w:rPr>
+          <w:lang w:val="sr-Latn-RS"/>
+        </w:rPr>
+        <w:t xml:space="preserve"> da koristimo samo deo kolona prilikom pravljenja klastera. Krenuli smo od najopštijih kolona</w:t>
       </w:r>
       <w:r>
         <w:rPr>
@@ -507,15 +635,19 @@
         <w:rPr>
           <w:lang w:val="sr-Latn-RS"/>
         </w:rPr>
-        <w:t xml:space="preserve"> (stanje na </w:t>
-      </w:r>
-      <w:bookmarkStart w:id="0" w:name="_GoBack"/>
-      <w:bookmarkEnd w:id="0"/>
-      <w:r>
-        <w:rPr>
-          <w:lang w:val="sr-Latn-RS"/>
-        </w:rPr>
-        <w:t>računu, važno zbog opštog uvida u finansijsko stanje osobe)</w:t>
+        <w:t xml:space="preserve"> (st</w:t>
+      </w:r>
+      <w:r>
+        <w:rPr>
+          <w:lang w:val="sr-Latn-RS"/>
+        </w:rPr>
+        <w:t>anje na računu, važno zbog opšte</w:t>
+      </w:r>
+      <w:r>
+        <w:rPr>
+          <w:lang w:val="sr-Latn-RS"/>
+        </w:rPr>
+        <w:t>g uvida u finansijsko stanje osobe)</w:t>
       </w:r>
       <w:r>
         <w:rPr>
@@ -539,7 +671,13 @@
         <w:rPr>
           <w:lang w:val="sr-Latn-RS"/>
         </w:rPr>
-        <w:t xml:space="preserve"> (koliko najviše mogu da se zazuže)</w:t>
+        <w:t xml:space="preserve"> (koliko najviše mogu da se zad</w:t>
+      </w:r>
+      <w:r>
+        <w:rPr>
+          <w:lang w:val="sr-Latn-RS"/>
+        </w:rPr>
+        <w:t>uže)</w:t>
       </w:r>
       <w:r>
         <w:rPr>
@@ -1798,7 +1936,19 @@
         <w:rPr>
           <w:lang w:val="sr-Latn-RS"/>
         </w:rPr>
-        <w:t>Iz ovoga smo videli da nismo baš najbolje odabrali kolone – broj podataka u nekim klasterima je vrlo mali, što smo očekivali ali ne u ovolikoj meri (imamo klaster sa 7 ljudi i jedino što ih izdvaja je jako velik minimum payments)</w:t>
+        <w:t>Iz ovoga smo videli da nismo baš najbolje odabrali kolone – broj podataka u nekim klasterima je vrlo mali, što smo očekivali</w:t>
+      </w:r>
+      <w:r>
+        <w:rPr>
+          <w:lang w:val="sr-Latn-RS"/>
+        </w:rPr>
+        <w:t>,</w:t>
+      </w:r>
+      <w:r>
+        <w:rPr>
+          <w:lang w:val="sr-Latn-RS"/>
+        </w:rPr>
+        <w:t xml:space="preserve"> ali ne u ovolikoj meri (imamo klaster sa 7 ljudi i jedino što ih izdvaja je jako velik minimum payments)</w:t>
       </w:r>
       <w:r>
         <w:rPr>
@@ -1828,7 +1978,19 @@
         <w:rPr>
           <w:lang w:val="sr-Latn-RS"/>
         </w:rPr>
-        <w:t xml:space="preserve">Umesto nje, ubacili smo tri nove kolone – purchase frequency (koliko često osoba kupuje generalno), purchase installments frequency (koliko često kupuje na rate) i prc full payments (koliki procenat nije otplaćen od purchases, tj koliko novca osoba duguje banci). </w:t>
+        <w:t>Umesto nje, ubacili smo tri nove kolone – purchase frequency (koliko često osoba kupuje generalno), purchase installments frequency (koliko često kupuje na rate) i prc full payments (koliki procenat nije otplaćen od purchases, tj</w:t>
+      </w:r>
+      <w:r>
+        <w:rPr>
+          <w:lang w:val="sr-Latn-RS"/>
+        </w:rPr>
+        <w:t>.</w:t>
+      </w:r>
+      <w:r>
+        <w:rPr>
+          <w:lang w:val="sr-Latn-RS"/>
+        </w:rPr>
+        <w:t xml:space="preserve"> koliko novca osoba duguje banci). </w:t>
       </w:r>
       <w:r>
         <w:rPr>
@@ -3507,7 +3669,25 @@
         <w:rPr>
           <w:lang w:val="sr-Latn-RS"/>
         </w:rPr>
-        <w:t>Klaster 0 – Štreberi</w:t>
+        <w:t xml:space="preserve">Klaster 0 – </w:t>
+      </w:r>
+      <w:r>
+        <w:rPr>
+          <w:lang w:val="sr-Latn-RS"/>
+        </w:rPr>
+        <w:t>Buržuji: „</w:t>
+      </w:r>
+      <w:r>
+        <w:rPr>
+          <w:lang w:val="sr-Latn-RS"/>
+        </w:rPr>
+        <w:t>Ima se, može se</w:t>
+      </w:r>
+      <w:r>
+        <w:rPr>
+          <w:lang w:val="sr-Latn-RS"/>
+        </w:rPr>
+        <w:t>!“</w:t>
       </w:r>
     </w:p>
     <w:p>
@@ -3522,7 +3702,19 @@
         <w:rPr>
           <w:lang w:val="sr-Latn-RS"/>
         </w:rPr>
-        <w:t xml:space="preserve">Prvi iz grupe srednje velikih klastera, sa poprilično visokim stanjem na računu (3. po redu, oko 2.5 puta više od proseka), ali i velikom količinom novca potrošenog na kupovine (skoro 3 puta više od proseka). Takođe, imaju najveću frekvenciju kupovine i kupovine na rate, kao i dosta visoke uplate (skoro 2 puta više od proseka). Zbog visokog stanja i uplata, credit limit im je isto veoma visok (3. po redu, oko 2 puta viši od proseka). Međutim, skoro sve što su kupili su i otplatili, te ovo signalizira da su ovo najodgovorniji </w:t>
+        <w:t xml:space="preserve">Prvi iz grupe srednje velikih klastera, sa poprilično visokim stanjem na računu (3. po redu, oko 2.5 puta više od proseka), ali i velikom količinom novca potrošenog na kupovine (skoro 3 puta više od proseka). Takođe, imaju najveću frekvenciju kupovine i kupovine na rate, kao i dosta visoke uplate (skoro 2 puta više od proseka). Zbog visokog stanja i uplata, credit limit im je isto veoma visok (3. po redu, oko 2 puta viši od proseka). Međutim, skoro sve što </w:t>
+      </w:r>
+      <w:r>
+        <w:rPr>
+          <w:lang w:val="sr-Latn-RS"/>
+        </w:rPr>
+        <w:t>su kupili su i otplatili, što</w:t>
+      </w:r>
+      <w:r>
+        <w:rPr>
+          <w:lang w:val="sr-Latn-RS"/>
+        </w:rPr>
+        <w:t xml:space="preserve"> signalizira da su ovo najodgovorniji </w:t>
       </w:r>
       <w:r>
         <w:rPr>
@@ -3548,7 +3740,40 @@
         <w:rPr>
           <w:lang w:val="sr-Latn-RS"/>
         </w:rPr>
-        <w:t>Klaster 1 – Pokrij se koliko imaš</w:t>
+        <w:t xml:space="preserve">Klaster 1 – </w:t>
+      </w:r>
+      <w:r>
+        <w:rPr>
+          <w:lang w:val="sr-Latn-RS"/>
+        </w:rPr>
+        <w:t>Prosečni Srbin</w:t>
+      </w:r>
+      <w:r>
+        <w:rPr>
+          <w:lang w:val="sr-Latn-RS"/>
+        </w:rPr>
+        <w:t>: „</w:t>
+      </w:r>
+      <w:r>
+        <w:rPr>
+          <w:lang w:val="sr-Latn-RS"/>
+        </w:rPr>
+        <w:t>Pokrij se kol</w:t>
+      </w:r>
+      <w:r>
+        <w:t>’</w:t>
+      </w:r>
+      <w:r>
+        <w:rPr>
+          <w:lang w:val="sr-Latn-RS"/>
+        </w:rPr>
+        <w:t>ko imaš</w:t>
+      </w:r>
+      <w:r>
+        <w:rPr>
+          <w:lang w:val="sr-Latn-RS"/>
+        </w:rPr>
+        <w:t>!“</w:t>
       </w:r>
     </w:p>
     <w:p>
@@ -3581,7 +3806,31 @@
         <w:rPr>
           <w:lang w:val="sr-Latn-RS"/>
         </w:rPr>
-        <w:t>, frekvenciju kupovine i kupovine na rate koji su takođe veoma niski, i payments koji su takođe ispod proseka. Dakle, ova grupa ljudi ne troši mnogo, relativno često uzima na rate (33% kupovina), ima srazmerno mali credit limit sa njihovim balansom i uplatama, i ne zadužuju se mnogo. Činjenica da je u ovom klasteru skoro 50% od gledanih podataka pokazuje da je ovo prosečan korisnik kreditne kartice.</w:t>
+        <w:t>, frekvenciju kupovine i kupovine na rate koji su takođe veoma niski, i payments koji su takođe ispod proseka. Dakle, ova grupa ljudi ne troši mnogo, relativno često uzima na rate (33% kupovina), ima srazmerno mali credit limit sa njihovim balansom i uplatama,</w:t>
+      </w:r>
+      <w:r>
+        <w:rPr>
+          <w:lang w:val="sr-Latn-RS"/>
+        </w:rPr>
+        <w:t xml:space="preserve"> a</w:t>
+      </w:r>
+      <w:r>
+        <w:rPr>
+          <w:lang w:val="sr-Latn-RS"/>
+        </w:rPr>
+        <w:t xml:space="preserve"> i ne zadužuju se mnogo. Činjenica da je u ovom klasteru skoro 50% od </w:t>
+      </w:r>
+      <w:r>
+        <w:rPr>
+          <w:lang w:val="sr-Latn-RS"/>
+        </w:rPr>
+        <w:t>posmatranih</w:t>
+      </w:r>
+      <w:r>
+        <w:rPr>
+          <w:lang w:val="sr-Latn-RS"/>
+        </w:rPr>
+        <w:t xml:space="preserve"> podataka pokazuje da je ovo prosečan korisnik kreditne kartice.</w:t>
       </w:r>
     </w:p>
     <w:p>
@@ -3595,7 +3844,19 @@
         <w:rPr>
           <w:lang w:val="sr-Latn-RS"/>
         </w:rPr>
-        <w:t>Klaster 2 – Dužnici</w:t>
+        <w:t xml:space="preserve">Klaster 2 – </w:t>
+      </w:r>
+      <w:r>
+        <w:rPr>
+          <w:lang w:val="sr-Latn-RS"/>
+        </w:rPr>
+        <w:t>Vrsni ekonomisti</w:t>
+      </w:r>
+      <w:r>
+        <w:rPr>
+          <w:lang w:val="sr-Latn-RS"/>
+        </w:rPr>
+        <w:t>: „Ma to kad uzmeš na rate izađe te džabe...“</w:t>
       </w:r>
     </w:p>
     <w:p>
@@ -3610,7 +3871,19 @@
         <w:rPr>
           <w:lang w:val="sr-Latn-RS"/>
         </w:rPr>
-        <w:t>Druga najveća grupa potršača, koji po mnogim osobinama liče prethodnom klasteru (sličan balans, limit i payments), sa nekoliko ključnih razlika – oni jako često kupuju (čak 86%, 3. po redu od svih), i najčešće na rate (73%, drugi po redu), sa tim da se ne zadužuju mnogo, tj. redovno otplaćuju račune. Možemo zaključiti da novac koji uplate ide na otplatu rata, te je ovo glavna karakteristika ove grupe.</w:t>
+        <w:t>Druga najveća grupa potr</w:t>
+      </w:r>
+      <w:r>
+        <w:rPr>
+          <w:lang w:val="sr-Latn-RS"/>
+        </w:rPr>
+        <w:t>o</w:t>
+      </w:r>
+      <w:r>
+        <w:rPr>
+          <w:lang w:val="sr-Latn-RS"/>
+        </w:rPr>
+        <w:t>šača, koji po mnogim osobinama liče prethodnom klasteru (sličan balans, limit i payments), sa nekoliko ključnih razlika – oni jako često kupuju (čak 86%, 3. po redu od svih), i najčešće na rate (73%, drugi po redu), sa tim da se ne zadužuju mnogo, tj. redovno otplaćuju račune. Možemo zaključiti da novac koji uplate ide na otplatu rata, te je ovo glavna karakteristika ove grupe.</w:t>
       </w:r>
     </w:p>
     <w:p>
@@ -3624,7 +3897,25 @@
         <w:rPr>
           <w:lang w:val="sr-Latn-RS"/>
         </w:rPr>
-        <w:t xml:space="preserve">Klaster 3 – Tuga </w:t>
+        <w:t xml:space="preserve">Klaster 3 – </w:t>
+      </w:r>
+      <w:r>
+        <w:rPr>
+          <w:lang w:val="sr-Latn-RS"/>
+        </w:rPr>
+        <w:t xml:space="preserve"> Šopingholičari: „</w:t>
+      </w:r>
+      <w:r>
+        <w:rPr>
+          <w:lang w:val="sr-Latn-RS"/>
+        </w:rPr>
+        <w:t>Plaćam</w:t>
+      </w:r>
+      <w:r>
+        <w:rPr>
+          <w:lang w:val="sr-Latn-RS"/>
+        </w:rPr>
+        <w:t xml:space="preserve"> karticom...“</w:t>
       </w:r>
     </w:p>
     <w:p>
@@ -3663,7 +3954,19 @@
         <w:rPr>
           <w:lang w:val="sr-Latn-RS"/>
         </w:rPr>
-        <w:t>broju ljudi i po količini novca potrošenoj na kupovine. Dakle, ovo su srednji potrošači, koji jako često kupuju (6.5 puta veći od prosečnog), ali zato jako retko uzimaju na  rate (samo 5%, a prosek je 36%). Imaju drugi najveći credit limit (2 puta veći od prosečnog) zbog visokog stanja na računu i velike količine uplaćenog novca (8 puta veći od prosečnog). Imaju oko 35% procenta neplaćenih dugova, što je dosta visoko (2 puta više od proseka), ali i dalje manje od najvećih potršača, koji su naša sledeća grupa.</w:t>
+        <w:t>broju ljudi i po količini novca potrošenoj na kupovine. Dakle, ovo su srednji potrošači, koji jako često kupuju (6.5 puta veći od prosečnog), ali zato jako retko uzimaju na  rate (samo 5%, a prosek je 36%). Imaju drugi najveći credit limit (2 puta veći od prosečnog) zbog visokog stanja na računu i velike količine uplaćenog novca (8 puta veći od prosečnog). Imaju oko 35% procenta neplaćenih dugova, što je dosta visoko (2 puta više od proseka), ali i dalje manje od najvećih potr</w:t>
+      </w:r>
+      <w:r>
+        <w:rPr>
+          <w:lang w:val="sr-Latn-RS"/>
+        </w:rPr>
+        <w:t>o</w:t>
+      </w:r>
+      <w:r>
+        <w:rPr>
+          <w:lang w:val="sr-Latn-RS"/>
+        </w:rPr>
+        <w:t>šača, koji su naša sledeća grupa.</w:t>
       </w:r>
     </w:p>
     <w:p>
@@ -3679,6 +3982,24 @@
         </w:rPr>
         <w:t>Klaster 4 – Bahati</w:t>
       </w:r>
+      <w:r>
+        <w:rPr>
+          <w:lang w:val="sr-Latn-RS"/>
+        </w:rPr>
+        <w:t>: „</w:t>
+      </w:r>
+      <w:r>
+        <w:rPr>
+          <w:lang w:val="sr-Latn-RS"/>
+        </w:rPr>
+        <w:t>Malo Havaji, s</w:t>
+      </w:r>
+      <w:r>
+        <w:rPr>
+          <w:lang w:val="sr-Latn-RS"/>
+        </w:rPr>
+        <w:t>kupe stvari, skup ferari!“</w:t>
+      </w:r>
     </w:p>
     <w:p>
       <w:pPr>
@@ -3721,7 +4042,13 @@
         <w:rPr>
           <w:lang w:val="sr-Latn-RS"/>
         </w:rPr>
-        <w:t xml:space="preserve">Klaster 5 – Tugice </w:t>
+        <w:t>Klaster 5 – Utopisti: „Sve će se rešiti kad dobijem na sedmicu na Loto-u...“</w:t>
+      </w:r>
+      <w:r>
+        <w:rPr>
+          <w:lang w:val="sr-Latn-RS"/>
+        </w:rPr>
+        <w:t xml:space="preserve"> </w:t>
       </w:r>
     </w:p>
     <w:p>
@@ -3736,7 +4063,19 @@
         <w:rPr>
           <w:lang w:val="sr-Latn-RS"/>
         </w:rPr>
-        <w:t>Najveći po broju ljudi od srednje-velikih klastera, ovde spadaju ljudi sa najmanjim stanjem na računu (10 puta manje stanje od prosečnog), ali koji i dalje jako često kupuju i troše na kupovinu više nego što su u mogućnosti da plate. Oni imaju najveći procenat neotplaćenih dugova, te bi se mogli klasifikovati kao high-risk korisnici.</w:t>
+        <w:t>Najveći po broju ljudi od srednje-velikih klastera, ovde spadaju ljudi sa najmanjim stanjem na računu (10 puta manje stanje od prosečnog), ali koji i dalje jako često kupuju i troše na kupovinu</w:t>
+      </w:r>
+      <w:r>
+        <w:rPr>
+          <w:lang w:val="sr-Latn-RS"/>
+        </w:rPr>
+        <w:t>,</w:t>
+      </w:r>
+      <w:r>
+        <w:rPr>
+          <w:lang w:val="sr-Latn-RS"/>
+        </w:rPr>
+        <w:t xml:space="preserve"> više nego što su u mogućnosti da plate. Oni imaju najveći procenat neotplaćenih dugova, te bi se mogli klasifikovati kao high-risk korisnici.</w:t>
       </w:r>
     </w:p>
     <w:p>
@@ -3750,7 +4089,25 @@
         <w:rPr>
           <w:lang w:val="sr-Latn-RS"/>
         </w:rPr>
-        <w:t xml:space="preserve">Klaster 6 – Štediše </w:t>
+        <w:t xml:space="preserve">Klaster 6 – Štediše: </w:t>
+      </w:r>
+      <w:r>
+        <w:rPr>
+          <w:lang w:val="sr-Latn-RS"/>
+        </w:rPr>
+        <w:t>„Valja</w:t>
+      </w:r>
+      <w:r>
+        <w:rPr>
+          <w:lang w:val="sr-Latn-RS"/>
+        </w:rPr>
+        <w:t xml:space="preserve"> imati</w:t>
+      </w:r>
+      <w:r>
+        <w:rPr>
+          <w:lang w:val="sr-Latn-RS"/>
+        </w:rPr>
+        <w:t xml:space="preserve"> za crne dane!“</w:t>
       </w:r>
     </w:p>
     <w:p>
@@ -3889,14 +4246,36 @@
                             <w:r>
                               <w:t xml:space="preserve">Slika </w:t>
                             </w:r>
-                            <w:fldSimple w:instr=" SEQ Slika \* ARABIC ">
-                              <w:r>
-                                <w:rPr>
-                                  <w:noProof/>
-                                </w:rPr>
-                                <w:t>2</w:t>
-                              </w:r>
-                            </w:fldSimple>
+                            <w:r>
+                              <w:rPr>
+                                <w:noProof/>
+                              </w:rPr>
+                              <w:fldChar w:fldCharType="begin"/>
+                            </w:r>
+                            <w:r>
+                              <w:rPr>
+                                <w:noProof/>
+                              </w:rPr>
+                              <w:instrText xml:space="preserve"> SEQ Slika \* ARABIC </w:instrText>
+                            </w:r>
+                            <w:r>
+                              <w:rPr>
+                                <w:noProof/>
+                              </w:rPr>
+                              <w:fldChar w:fldCharType="separate"/>
+                            </w:r>
+                            <w:r>
+                              <w:rPr>
+                                <w:noProof/>
+                              </w:rPr>
+                              <w:t>2</w:t>
+                            </w:r>
+                            <w:r>
+                              <w:rPr>
+                                <w:noProof/>
+                              </w:rPr>
+                              <w:fldChar w:fldCharType="end"/>
+                            </w:r>
                             <w:r>
                               <w:t>. Rezultati PCA vizuelizacije u 2D prostoru.</w:t>
                             </w:r>
@@ -3934,14 +4313,36 @@
                       <w:r>
                         <w:t xml:space="preserve">Slika </w:t>
                       </w:r>
-                      <w:fldSimple w:instr=" SEQ Slika \* ARABIC ">
-                        <w:r>
-                          <w:rPr>
-                            <w:noProof/>
-                          </w:rPr>
-                          <w:t>2</w:t>
-                        </w:r>
-                      </w:fldSimple>
+                      <w:r>
+                        <w:rPr>
+                          <w:noProof/>
+                        </w:rPr>
+                        <w:fldChar w:fldCharType="begin"/>
+                      </w:r>
+                      <w:r>
+                        <w:rPr>
+                          <w:noProof/>
+                        </w:rPr>
+                        <w:instrText xml:space="preserve"> SEQ Slika \* ARABIC </w:instrText>
+                      </w:r>
+                      <w:r>
+                        <w:rPr>
+                          <w:noProof/>
+                        </w:rPr>
+                        <w:fldChar w:fldCharType="separate"/>
+                      </w:r>
+                      <w:r>
+                        <w:rPr>
+                          <w:noProof/>
+                        </w:rPr>
+                        <w:t>2</w:t>
+                      </w:r>
+                      <w:r>
+                        <w:rPr>
+                          <w:noProof/>
+                        </w:rPr>
+                        <w:fldChar w:fldCharType="end"/>
+                      </w:r>
                       <w:r>
                         <w:t>. Rezultati PCA vizuelizacije u 2D prostoru.</w:t>
                       </w:r>
@@ -3999,14 +4400,76 @@
         <w:rPr>
           <w:lang w:val="sr-Latn-RS"/>
         </w:rPr>
-        <w:t>Vidimo da algoritam nije uspeo baš najlepše da razdvoji podatke, verovatno zbog velikih varijansi u određenim klasterima, a u isto vreme velikoj sličnosti u velikom broju osobina</w:t>
-      </w:r>
-      <w:r>
-        <w:rPr>
-          <w:lang w:val="sr-Latn-RS"/>
-        </w:rPr>
-        <w:t>. I dalje, možemo videti da su najveći outlier-i iz klastera koji mnogo troše, dok su ostali slični, te možemo prepostaviti da su balance i payments kolone koje su najviše doprinele ovoj raspodeli.</w:t>
-      </w:r>
+        <w:t xml:space="preserve">Vidimo da algoritam nije uspeo baš najlepše da </w:t>
+      </w:r>
+      <w:r>
+        <w:rPr>
+          <w:lang w:val="sr-Latn-RS"/>
+        </w:rPr>
+        <w:t>vizualizuje</w:t>
+      </w:r>
+      <w:r>
+        <w:rPr>
+          <w:lang w:val="sr-Latn-RS"/>
+        </w:rPr>
+        <w:t xml:space="preserve"> podatke, verovatno zbog velikih varijansi u određenim klasterima, a u isto vreme</w:t>
+      </w:r>
+      <w:r>
+        <w:rPr>
+          <w:lang w:val="sr-Latn-RS"/>
+        </w:rPr>
+        <w:t xml:space="preserve"> zbog velike</w:t>
+      </w:r>
+      <w:r>
+        <w:rPr>
+          <w:lang w:val="sr-Latn-RS"/>
+        </w:rPr>
+        <w:t xml:space="preserve"> sličnosti u </w:t>
+      </w:r>
+      <w:r>
+        <w:rPr>
+          <w:lang w:val="sr-Latn-RS"/>
+        </w:rPr>
+        <w:t>značajnom</w:t>
+      </w:r>
+      <w:r>
+        <w:rPr>
+          <w:lang w:val="sr-Latn-RS"/>
+        </w:rPr>
+        <w:t xml:space="preserve"> broju osobina</w:t>
+      </w:r>
+      <w:r>
+        <w:rPr>
+          <w:lang w:val="sr-Latn-RS"/>
+        </w:rPr>
+        <w:t>. I dalje</w:t>
+      </w:r>
+      <w:r>
+        <w:rPr>
+          <w:lang w:val="sr-Latn-RS"/>
+        </w:rPr>
+        <w:t xml:space="preserve"> možemo videti da su najveći outlier-i iz klastera koji mnogo troše, dok su ostali slični, te možemo </w:t>
+      </w:r>
+      <w:r>
+        <w:rPr>
+          <w:lang w:val="sr-Latn-RS"/>
+        </w:rPr>
+        <w:t>zaključiti</w:t>
+      </w:r>
+      <w:r>
+        <w:rPr>
+          <w:lang w:val="sr-Latn-RS"/>
+        </w:rPr>
+        <w:t xml:space="preserve"> da su </w:t>
+      </w:r>
+      <w:r>
+        <w:rPr>
+          <w:lang w:val="sr-Latn-RS"/>
+        </w:rPr>
+        <w:t>purchases i payments kolone koje su prikazane na x i y osi ovog grafa.</w:t>
+      </w:r>
+      <w:bookmarkStart w:id="0" w:name="_GoBack"/>
+      <w:bookmarkEnd w:id="0"/>
     </w:p>
     <w:p>
       <w:pPr>
@@ -4116,14 +4579,36 @@
                             <w:r>
                               <w:t xml:space="preserve">Slika </w:t>
                             </w:r>
-                            <w:fldSimple w:instr=" SEQ Slika \* ARABIC ">
-                              <w:r>
-                                <w:rPr>
-                                  <w:noProof/>
-                                </w:rPr>
-                                <w:t>3</w:t>
-                              </w:r>
-                            </w:fldSimple>
+                            <w:r>
+                              <w:rPr>
+                                <w:noProof/>
+                              </w:rPr>
+                              <w:fldChar w:fldCharType="begin"/>
+                            </w:r>
+                            <w:r>
+                              <w:rPr>
+                                <w:noProof/>
+                              </w:rPr>
+                              <w:instrText xml:space="preserve"> SEQ Slika \* ARABIC </w:instrText>
+                            </w:r>
+                            <w:r>
+                              <w:rPr>
+                                <w:noProof/>
+                              </w:rPr>
+                              <w:fldChar w:fldCharType="separate"/>
+                            </w:r>
+                            <w:r>
+                              <w:rPr>
+                                <w:noProof/>
+                              </w:rPr>
+                              <w:t>3</w:t>
+                            </w:r>
+                            <w:r>
+                              <w:rPr>
+                                <w:noProof/>
+                              </w:rPr>
+                              <w:fldChar w:fldCharType="end"/>
+                            </w:r>
                             <w:r>
                               <w:t>. Rezultati TSNE algoritma za vizuelizaciju u 2D prostoru.</w:t>
                             </w:r>
@@ -4161,14 +4646,36 @@
                       <w:r>
                         <w:t xml:space="preserve">Slika </w:t>
                       </w:r>
-                      <w:fldSimple w:instr=" SEQ Slika \* ARABIC ">
-                        <w:r>
-                          <w:rPr>
-                            <w:noProof/>
-                          </w:rPr>
-                          <w:t>3</w:t>
-                        </w:r>
-                      </w:fldSimple>
+                      <w:r>
+                        <w:rPr>
+                          <w:noProof/>
+                        </w:rPr>
+                        <w:fldChar w:fldCharType="begin"/>
+                      </w:r>
+                      <w:r>
+                        <w:rPr>
+                          <w:noProof/>
+                        </w:rPr>
+                        <w:instrText xml:space="preserve"> SEQ Slika \* ARABIC </w:instrText>
+                      </w:r>
+                      <w:r>
+                        <w:rPr>
+                          <w:noProof/>
+                        </w:rPr>
+                        <w:fldChar w:fldCharType="separate"/>
+                      </w:r>
+                      <w:r>
+                        <w:rPr>
+                          <w:noProof/>
+                        </w:rPr>
+                        <w:t>3</w:t>
+                      </w:r>
+                      <w:r>
+                        <w:rPr>
+                          <w:noProof/>
+                        </w:rPr>
+                        <w:fldChar w:fldCharType="end"/>
+                      </w:r>
                       <w:r>
                         <w:t>. Rezultati TSNE algoritma za vizuelizaciju u 2D prostoru.</w:t>
                       </w:r>
@@ -4221,19 +4728,19 @@
         <w:rPr>
           <w:lang w:val="sr-Latn-RS"/>
         </w:rPr>
-        <w:t>Pošto ne postoje jasno definisane granice između klastera, pretpostavljamo da nismo trebali ni očekivati takav rezultat (mnogo osobina su deljene iz grupe u grupu i</w:t>
-      </w:r>
-      <w:r>
-        <w:rPr>
-          <w:lang w:val="sr-Latn-RS"/>
-        </w:rPr>
-        <w:t xml:space="preserve"> vrednosti</w:t>
-      </w:r>
-      <w:r>
-        <w:rPr>
-          <w:lang w:val="sr-Latn-RS"/>
-        </w:rPr>
-        <w:t xml:space="preserve"> imaju veoma velike raspone).</w:t>
+        <w:t xml:space="preserve">Pošto ne postoje jasno definisane granice između klastera, </w:t>
+      </w:r>
+      <w:r>
+        <w:rPr>
+          <w:lang w:val="sr-Latn-RS"/>
+        </w:rPr>
+        <w:t>pretpostavljamo da nije trebalo ni da očekujemo</w:t>
+      </w:r>
+      <w:r>
+        <w:rPr>
+          <w:lang w:val="sr-Latn-RS"/>
+        </w:rPr>
+        <w:t xml:space="preserve"> takav rezultat (mnogo osobina su deljene iz grupe u grupu i vrednosti imaju veoma velike raspone).</w:t>
       </w:r>
       <w:r>
         <w:rPr>
@@ -4312,25 +4819,7 @@
         <w:rPr>
           <w:lang w:val="sr-Latn-RS"/>
         </w:rPr>
-        <w:t>i može biti koristan da se vidi otprilike kako je prošla klasterizacija (da li su se podaci razdvojili ili nisu). Ove plotove n</w:t>
-      </w:r>
-      <w:r>
-        <w:rPr>
-          <w:lang w:val="sr-Latn-RS"/>
-        </w:rPr>
-        <w:t xml:space="preserve">ismo stavili u dokument </w:t>
-      </w:r>
-      <w:r>
-        <w:rPr>
-          <w:lang w:val="sr-Latn-RS"/>
-        </w:rPr>
-        <w:t>jer smo smatrali da su ovi koje smo stavili najreprezentativniji, ali slobodno možete baciti pogled</w:t>
-      </w:r>
-      <w:r>
-        <w:rPr>
-          <w:lang w:val="sr-Latn-RS"/>
-        </w:rPr>
-        <w:t>.</w:t>
+        <w:t>i može biti koristan da se vidi otprilike kako je prošla klasterizacija (da li su se podaci razdvojili ili nisu). Ove plotove nismo stavili u dokument jer smo smatrali da su ovi koje smo stavili najreprezentativniji, ali slobodno možete baciti pogled.</w:t>
       </w:r>
     </w:p>
     <w:p>
@@ -4365,7 +4854,19 @@
         <w:rPr>
           <w:lang w:val="sr-Latn-RS"/>
         </w:rPr>
-        <w:t xml:space="preserve"> i mislimo da smo postigli dobre rezultate za naše prvo susretanje sa ovim izazovima. Primene ovih metoda su široke – konkretno za naš problem, banke bi mogle da koriste klasterizaciju nad sličnim podacima kao što smo i mi koristili u cilju odabira ciljnih grupa za povlastice ili da procene koliko je rizično nekome dati kredit i slično.</w:t>
+        <w:t xml:space="preserve"> i mislimo da smo postigli dobre rezultate za naše prvo susretanje sa </w:t>
+      </w:r>
+      <w:r>
+        <w:rPr>
+          <w:lang w:val="sr-Latn-RS"/>
+        </w:rPr>
+        <w:t>klaster-</w:t>
+      </w:r>
+      <w:r>
+        <w:rPr>
+          <w:lang w:val="sr-Latn-RS"/>
+        </w:rPr>
+        <w:t>izazovima. Primene ovih metoda su široke – konkretno za naš problem, banke bi mogle da koriste klasterizaciju nad sličnim podacima kao što smo i mi koristili u cilju odabira ciljnih grupa za povlastice ili da procene koliko je rizično nekome dati kredit i slično.</w:t>
       </w:r>
     </w:p>
     <w:sectPr>
@@ -4430,7 +4931,7 @@
 
 <file path=word/numbering.xml><?xml version="1.0" encoding="utf-8"?>
 <w:numbering xmlns:wpc="http://schemas.microsoft.com/office/word/2010/wordprocessingCanvas" xmlns:mc="http://schemas.openxmlformats.org/markup-compatibility/2006" xmlns:o="urn:schemas-microsoft-com:office:office" xmlns:r="http://schemas.openxmlformats.org/officeDocument/2006/relationships" xmlns:m="http://schemas.openxmlformats.org/officeDocument/2006/math" xmlns:v="urn:schemas-microsoft-com:vml" xmlns:wp14="http://schemas.microsoft.com/office/word/2010/wordprocessingDrawing" xmlns:wp="http://schemas.openxmlformats.org/drawingml/2006/wordprocessingDrawing" xmlns:w10="urn:schemas-microsoft-com:office:word" xmlns:w="http://schemas.openxmlformats.org/wordprocessingml/2006/main" xmlns:w14="http://schemas.microsoft.com/office/word/2010/wordml" xmlns:w15="http://schemas.microsoft.com/office/word/2012/wordml" xmlns:wpg="http://schemas.microsoft.com/office/word/2010/wordprocessingGroup" xmlns:wpi="http://schemas.microsoft.com/office/word/2010/wordprocessingInk" xmlns:wne="http://schemas.microsoft.com/office/word/2006/wordml" xmlns:wps="http://schemas.microsoft.com/office/word/2010/wordprocessingShape" mc:Ignorable="w14 w15 wp14">
-  <w:abstractNum w:abstractNumId="0">
+  <w:abstractNum w:abstractNumId="0" w15:restartNumberingAfterBreak="0">
     <w:nsid w:val="3B916DB3"/>
     <w:multiLevelType w:val="hybridMultilevel"/>
     <w:tmpl w:val="27401B4A"/>
@@ -4519,7 +5020,7 @@
       </w:pPr>
     </w:lvl>
   </w:abstractNum>
-  <w:abstractNum w:abstractNumId="1">
+  <w:abstractNum w:abstractNumId="1" w15:restartNumberingAfterBreak="0">
     <w:nsid w:val="4FF52689"/>
     <w:multiLevelType w:val="hybridMultilevel"/>
     <w:tmpl w:val="E79030C2"/>
@@ -5159,7 +5660,6 @@
       <w:spacing w:after="0" w:line="240" w:lineRule="auto"/>
     </w:pPr>
     <w:tblPr>
-      <w:tblInd w:w="0" w:type="dxa"/>
       <w:tblBorders>
         <w:top w:val="single" w:sz="4" w:space="0" w:color="auto"/>
         <w:left w:val="single" w:sz="4" w:space="0" w:color="auto"/>
@@ -5168,12 +5668,6 @@
         <w:insideH w:val="single" w:sz="4" w:space="0" w:color="auto"/>
         <w:insideV w:val="single" w:sz="4" w:space="0" w:color="auto"/>
       </w:tblBorders>
-      <w:tblCellMar>
-        <w:top w:w="0" w:type="dxa"/>
-        <w:left w:w="108" w:type="dxa"/>
-        <w:bottom w:w="0" w:type="dxa"/>
-        <w:right w:w="108" w:type="dxa"/>
-      </w:tblCellMar>
     </w:tblPr>
   </w:style>
   <w:style w:type="character" w:customStyle="1" w:styleId="Heading2Char">
@@ -5521,7 +6015,7 @@
 </file>
 
 <file path=customXml/itemProps1.xml><?xml version="1.0" encoding="utf-8"?>
-<ds:datastoreItem xmlns:ds="http://schemas.openxmlformats.org/officeDocument/2006/customXml" ds:itemID="{258B2326-9211-4BCB-A8C2-DAB8551EA99E}">
+<ds:datastoreItem xmlns:ds="http://schemas.openxmlformats.org/officeDocument/2006/customXml" ds:itemID="{2821F931-34A4-4C0F-B45E-9281F39E770D}">
   <ds:schemaRefs>
     <ds:schemaRef ds:uri="http://schemas.openxmlformats.org/officeDocument/2006/bibliography"/>
   </ds:schemaRefs>

</xml_diff>